<commit_message>
sent good word 2
</commit_message>
<xml_diff>
--- a/Итоговый курсовик 1.2.docx
+++ b/Итоговый курсовик 1.2.docx
@@ -297,27 +297,13 @@
         <w:rPr>
           <w:szCs w:val="28"/>
         </w:rPr>
-        <w:t>(</w:t>
-      </w:r>
-      <w:proofErr w:type="gramStart"/>
-      <w:r>
-        <w:rPr>
-          <w:szCs w:val="28"/>
-        </w:rPr>
-        <w:t>дата)</w:t>
-      </w:r>
-      <w:r>
-        <w:rPr>
-          <w:szCs w:val="28"/>
-        </w:rPr>
-        <w:t xml:space="preserve">   </w:t>
-      </w:r>
-      <w:proofErr w:type="gramEnd"/>
-      <w:r>
-        <w:rPr>
-          <w:szCs w:val="28"/>
-        </w:rPr>
-        <w:t xml:space="preserve">  </w:t>
+        <w:t>(дата)</w:t>
+      </w:r>
+      <w:r>
+        <w:rPr>
+          <w:szCs w:val="28"/>
+        </w:rPr>
+        <w:t xml:space="preserve">     </w:t>
       </w:r>
       <w:r>
         <w:rPr>
@@ -401,14 +387,7 @@
         <w:rPr>
           <w:szCs w:val="28"/>
         </w:rPr>
-        <w:t>(</w:t>
-      </w:r>
-      <w:proofErr w:type="gramStart"/>
-      <w:r>
-        <w:rPr>
-          <w:szCs w:val="28"/>
-        </w:rPr>
-        <w:t>дата</w:t>
+        <w:t>(дата</w:t>
       </w:r>
       <w:r>
         <w:rPr>
@@ -420,14 +399,7 @@
         <w:rPr>
           <w:szCs w:val="28"/>
         </w:rPr>
-        <w:t xml:space="preserve">   </w:t>
-      </w:r>
-      <w:proofErr w:type="gramEnd"/>
-      <w:r>
-        <w:rPr>
-          <w:szCs w:val="28"/>
-        </w:rPr>
-        <w:t xml:space="preserve">  </w:t>
+        <w:t xml:space="preserve">     </w:t>
       </w:r>
       <w:r>
         <w:rPr>
@@ -523,14 +495,7 @@
         <w:rPr>
           <w:szCs w:val="28"/>
         </w:rPr>
-        <w:t>(</w:t>
-      </w:r>
-      <w:proofErr w:type="gramStart"/>
-      <w:r>
-        <w:rPr>
-          <w:szCs w:val="28"/>
-        </w:rPr>
-        <w:t>дата</w:t>
+        <w:t>(дата</w:t>
       </w:r>
       <w:r>
         <w:rPr>
@@ -542,14 +507,7 @@
         <w:rPr>
           <w:szCs w:val="28"/>
         </w:rPr>
-        <w:t xml:space="preserve">   </w:t>
-      </w:r>
-      <w:proofErr w:type="gramEnd"/>
-      <w:r>
-        <w:rPr>
-          <w:szCs w:val="28"/>
-        </w:rPr>
-        <w:t xml:space="preserve">  </w:t>
+        <w:t xml:space="preserve">     </w:t>
       </w:r>
       <w:r>
         <w:rPr>
@@ -644,14 +602,7 @@
         <w:rPr>
           <w:szCs w:val="28"/>
         </w:rPr>
-        <w:t>(</w:t>
-      </w:r>
-      <w:proofErr w:type="gramStart"/>
-      <w:r>
-        <w:rPr>
-          <w:szCs w:val="28"/>
-        </w:rPr>
-        <w:t>дата</w:t>
+        <w:t>(дата</w:t>
       </w:r>
       <w:r>
         <w:rPr>
@@ -663,14 +614,7 @@
         <w:rPr>
           <w:szCs w:val="28"/>
         </w:rPr>
-        <w:t xml:space="preserve">   </w:t>
-      </w:r>
-      <w:proofErr w:type="gramEnd"/>
-      <w:r>
-        <w:rPr>
-          <w:szCs w:val="28"/>
-        </w:rPr>
-        <w:t xml:space="preserve">  </w:t>
+        <w:t xml:space="preserve">     </w:t>
       </w:r>
       <w:r>
         <w:rPr>
@@ -810,27 +754,13 @@
         <w:rPr>
           <w:szCs w:val="28"/>
         </w:rPr>
-        <w:t>(</w:t>
-      </w:r>
-      <w:proofErr w:type="gramStart"/>
-      <w:r>
-        <w:rPr>
-          <w:szCs w:val="28"/>
-        </w:rPr>
-        <w:t xml:space="preserve">оценка) </w:t>
-      </w:r>
-      <w:r>
-        <w:rPr>
-          <w:szCs w:val="28"/>
-        </w:rPr>
-        <w:t xml:space="preserve">  </w:t>
-      </w:r>
-      <w:proofErr w:type="gramEnd"/>
-      <w:r>
-        <w:rPr>
-          <w:szCs w:val="28"/>
-        </w:rPr>
-        <w:t xml:space="preserve">      </w:t>
+        <w:t xml:space="preserve">(оценка) </w:t>
+      </w:r>
+      <w:r>
+        <w:rPr>
+          <w:szCs w:val="28"/>
+        </w:rPr>
+        <w:t xml:space="preserve">        </w:t>
       </w:r>
       <w:r>
         <w:rPr>
@@ -1133,21 +1063,12 @@
         </w:rPr>
         <w:t xml:space="preserve">__________ </w:t>
       </w:r>
-      <w:proofErr w:type="spellStart"/>
       <w:r>
         <w:rPr>
           <w:szCs w:val="28"/>
           <w:u w:val="single"/>
         </w:rPr>
-        <w:t>Рыбенко</w:t>
-      </w:r>
-      <w:proofErr w:type="spellEnd"/>
-      <w:r>
-        <w:rPr>
-          <w:szCs w:val="28"/>
-          <w:u w:val="single"/>
-        </w:rPr>
-        <w:t xml:space="preserve"> И.А</w:t>
+        <w:t>Рыбенко И.А</w:t>
       </w:r>
     </w:p>
     <w:p>
@@ -1162,27 +1083,13 @@
         <w:rPr>
           <w:szCs w:val="28"/>
         </w:rPr>
-        <w:t>(</w:t>
-      </w:r>
-      <w:proofErr w:type="gramStart"/>
-      <w:r>
-        <w:rPr>
-          <w:szCs w:val="28"/>
-        </w:rPr>
-        <w:t xml:space="preserve">подпись) </w:t>
-      </w:r>
-      <w:r>
-        <w:rPr>
-          <w:szCs w:val="28"/>
-        </w:rPr>
-        <w:t xml:space="preserve">  </w:t>
-      </w:r>
-      <w:proofErr w:type="gramEnd"/>
-      <w:r>
-        <w:rPr>
-          <w:szCs w:val="28"/>
-        </w:rPr>
-        <w:t xml:space="preserve">  </w:t>
+        <w:t xml:space="preserve">(подпись) </w:t>
+      </w:r>
+      <w:r>
+        <w:rPr>
+          <w:szCs w:val="28"/>
+        </w:rPr>
+        <w:t xml:space="preserve">    </w:t>
       </w:r>
       <w:r>
         <w:rPr>
@@ -1365,21 +1272,7 @@
           <w:szCs w:val="28"/>
           <w:u w:val="single"/>
         </w:rPr>
-        <w:t xml:space="preserve">, </w:t>
-      </w:r>
-      <w:r>
-        <w:rPr>
-          <w:szCs w:val="28"/>
-          <w:u w:val="single"/>
-        </w:rPr>
-        <w:t>Перунов Я. А</w:t>
-      </w:r>
-      <w:r>
-        <w:rPr>
-          <w:szCs w:val="28"/>
-          <w:u w:val="single"/>
-        </w:rPr>
-        <w:t xml:space="preserve">., </w:t>
+        <w:t xml:space="preserve">, Перунов Я. А., </w:t>
       </w:r>
       <w:r>
         <w:rPr>
@@ -1500,7 +1393,6 @@
           <w:szCs w:val="28"/>
         </w:rPr>
       </w:pPr>
-      <w:proofErr w:type="gramStart"/>
       <w:r>
         <w:rPr>
           <w:szCs w:val="28"/>
@@ -1512,15 +1404,7 @@
           <w:szCs w:val="28"/>
           <w:u w:val="single"/>
         </w:rPr>
-        <w:t xml:space="preserve">  07</w:t>
-      </w:r>
-      <w:proofErr w:type="gramEnd"/>
-      <w:r>
-        <w:rPr>
-          <w:szCs w:val="28"/>
-          <w:u w:val="single"/>
-        </w:rPr>
-        <w:t xml:space="preserve">  </w:t>
+        <w:t xml:space="preserve">  07  </w:t>
       </w:r>
       <w:r>
         <w:rPr>
@@ -1617,7 +1501,6 @@
           <w:szCs w:val="28"/>
         </w:rPr>
       </w:pPr>
-      <w:proofErr w:type="gramStart"/>
       <w:r>
         <w:rPr>
           <w:szCs w:val="28"/>
@@ -1629,15 +1512,7 @@
           <w:szCs w:val="28"/>
           <w:u w:val="single"/>
         </w:rPr>
-        <w:t xml:space="preserve">  07</w:t>
-      </w:r>
-      <w:proofErr w:type="gramEnd"/>
-      <w:r>
-        <w:rPr>
-          <w:szCs w:val="28"/>
-          <w:u w:val="single"/>
-        </w:rPr>
-        <w:t xml:space="preserve">  </w:t>
+        <w:t xml:space="preserve">  07  </w:t>
       </w:r>
       <w:r>
         <w:rPr>
@@ -1742,7 +1617,6 @@
           <w:u w:val="single"/>
         </w:rPr>
       </w:pPr>
-      <w:proofErr w:type="gramStart"/>
       <w:r>
         <w:rPr>
           <w:szCs w:val="28"/>
@@ -1754,15 +1628,7 @@
           <w:szCs w:val="28"/>
           <w:u w:val="single"/>
         </w:rPr>
-        <w:t xml:space="preserve">  07</w:t>
-      </w:r>
-      <w:proofErr w:type="gramEnd"/>
-      <w:r>
-        <w:rPr>
-          <w:szCs w:val="28"/>
-          <w:u w:val="single"/>
-        </w:rPr>
-        <w:t xml:space="preserve">  </w:t>
+        <w:t xml:space="preserve">  07  </w:t>
       </w:r>
       <w:r>
         <w:rPr>
@@ -1860,7 +1726,6 @@
           <w:szCs w:val="28"/>
         </w:rPr>
       </w:pPr>
-      <w:proofErr w:type="gramStart"/>
       <w:r>
         <w:rPr>
           <w:szCs w:val="28"/>
@@ -1872,15 +1737,7 @@
           <w:szCs w:val="28"/>
           <w:u w:val="single"/>
         </w:rPr>
-        <w:t xml:space="preserve">  07</w:t>
-      </w:r>
-      <w:proofErr w:type="gramEnd"/>
-      <w:r>
-        <w:rPr>
-          <w:szCs w:val="28"/>
-          <w:u w:val="single"/>
-        </w:rPr>
-        <w:t xml:space="preserve">  </w:t>
+        <w:t xml:space="preserve">  07  </w:t>
       </w:r>
       <w:r>
         <w:rPr>
@@ -2080,19 +1937,11 @@
         </w:rPr>
         <w:t xml:space="preserve"> </w:t>
       </w:r>
-      <w:proofErr w:type="spellStart"/>
       <w:r>
         <w:rPr>
           <w:u w:val="single"/>
         </w:rPr>
-        <w:t>Гасымов</w:t>
-      </w:r>
-      <w:proofErr w:type="spellEnd"/>
-      <w:r>
-        <w:rPr>
-          <w:u w:val="single"/>
-        </w:rPr>
-        <w:t xml:space="preserve"> Р.Р</w:t>
+        <w:t>Гасымов Р.Р</w:t>
       </w:r>
       <w:r>
         <w:rPr>
@@ -2632,21 +2481,7 @@
                 <w:rStyle w:val="a4"/>
                 <w:noProof/>
               </w:rPr>
-              <w:t>Анализ р</w:t>
-            </w:r>
-            <w:r>
-              <w:rPr>
-                <w:rStyle w:val="a4"/>
-                <w:noProof/>
-              </w:rPr>
-              <w:t>и</w:t>
-            </w:r>
-            <w:r>
-              <w:rPr>
-                <w:rStyle w:val="a4"/>
-                <w:noProof/>
-              </w:rPr>
-              <w:t>сков</w:t>
+              <w:t>Анализ рисков</w:t>
             </w:r>
             <w:r>
               <w:rPr>
@@ -3738,7 +3573,35 @@
           <w:spacing w:val="-6"/>
           <w:szCs w:val="28"/>
         </w:rPr>
-        <w:t xml:space="preserve">Одним из основных преимуществ информационных систем для составления учебного расписания и удобного просмотра является возможность учета множества факторов, влияющих на составление расписания. Такие факторы могут включать в себя занятость преподавателей, наличие свободных аудиторий, наличие основных и </w:t>
+        <w:t>Одним из основных преимуществ информационных систем для составления учебного расписания и удобного просмотра является</w:t>
+      </w:r>
+      <w:r>
+        <w:rPr>
+          <w:spacing w:val="-6"/>
+          <w:szCs w:val="28"/>
+        </w:rPr>
+        <w:t>,</w:t>
+      </w:r>
+      <w:r>
+        <w:rPr>
+          <w:spacing w:val="-6"/>
+          <w:szCs w:val="28"/>
+        </w:rPr>
+        <w:t xml:space="preserve"> </w:t>
+      </w:r>
+      <w:r>
+        <w:rPr>
+          <w:spacing w:val="-6"/>
+          <w:szCs w:val="28"/>
+        </w:rPr>
+        <w:t>возможность учета множества факторов,</w:t>
+      </w:r>
+      <w:r>
+        <w:rPr>
+          <w:spacing w:val="-6"/>
+          <w:szCs w:val="28"/>
+        </w:rPr>
+        <w:t xml:space="preserve"> влияющих на составление расписания. Такие факторы могут включать в себя занятость преподавателей, наличие свободных аудиторий, наличие основных и </w:t>
       </w:r>
       <w:r>
         <w:rPr>
@@ -3818,7 +3681,19 @@
         <w:rPr>
           <w:rFonts w:eastAsia="Times New Roman"/>
         </w:rPr>
-        <w:t xml:space="preserve"> для составления учебного расписания СибГИУ и сайта для удобного просмотра </w:t>
+        <w:t xml:space="preserve"> для составления учебного расписания СибГИУ и сайта для удобного просмотра</w:t>
+      </w:r>
+      <w:r>
+        <w:rPr>
+          <w:rFonts w:eastAsia="Times New Roman"/>
+        </w:rPr>
+        <w:t>,</w:t>
+      </w:r>
+      <w:r>
+        <w:rPr>
+          <w:rFonts w:eastAsia="Times New Roman"/>
+        </w:rPr>
+        <w:t xml:space="preserve"> </w:t>
       </w:r>
       <w:r>
         <w:rPr>
@@ -4564,7 +4439,6 @@
         <w:jc w:val="center"/>
         <w:rPr>
           <w:szCs w:val="28"/>
-          <w:lang w:val="en-US"/>
         </w:rPr>
       </w:pPr>
       <w:r>
@@ -5164,7 +5038,6 @@
               <w:jc w:val="both"/>
               <w:rPr>
                 <w:szCs w:val="28"/>
-                <w:lang w:val="en-US"/>
               </w:rPr>
             </w:pPr>
             <w:r>
@@ -5176,7 +5049,6 @@
             <w:r>
               <w:rPr>
                 <w:szCs w:val="28"/>
-                <w:lang w:val="en-US"/>
               </w:rPr>
               <w:t>.</w:t>
             </w:r>
@@ -5683,7 +5555,6 @@
         </w:rPr>
         <w:t>Материальные ресурсы: ПК, сеть интернет, V</w:t>
       </w:r>
-      <w:proofErr w:type="spellStart"/>
       <w:r>
         <w:rPr>
           <w:sz w:val="28"/>
@@ -5691,7 +5562,6 @@
         </w:rPr>
         <w:t>isual</w:t>
       </w:r>
-      <w:proofErr w:type="spellEnd"/>
       <w:r>
         <w:rPr>
           <w:sz w:val="28"/>
@@ -6711,21 +6581,7 @@
               <w:rPr>
                 <w:szCs w:val="28"/>
               </w:rPr>
-              <w:t xml:space="preserve">Составление календаря </w:t>
-            </w:r>
-            <w:proofErr w:type="spellStart"/>
-            <w:r>
-              <w:rPr>
-                <w:szCs w:val="28"/>
-              </w:rPr>
-              <w:t>созвонов</w:t>
-            </w:r>
-            <w:proofErr w:type="spellEnd"/>
-            <w:r>
-              <w:rPr>
-                <w:szCs w:val="28"/>
-              </w:rPr>
-              <w:t xml:space="preserve"> и отчета проделанной работы</w:t>
+              <w:t>Составление календаря созвонов и отчета проделанной работы</w:t>
             </w:r>
           </w:p>
         </w:tc>
@@ -7358,15 +7214,7 @@
         <w:jc w:val="both"/>
       </w:pPr>
       <w:r>
-        <w:t xml:space="preserve">Научный руководитель проекта: </w:t>
-      </w:r>
-      <w:proofErr w:type="spellStart"/>
-      <w:r>
-        <w:t>Гасымов</w:t>
-      </w:r>
-      <w:proofErr w:type="spellEnd"/>
-      <w:r>
-        <w:t xml:space="preserve"> Р.Р.</w:t>
+        <w:t>Научный руководитель проекта: Гасымов Р.Р.</w:t>
       </w:r>
       <w:r>
         <w:t>,</w:t>
@@ -7422,15 +7270,7 @@
         </w:rPr>
       </w:pPr>
       <w:r>
-        <w:t>Тестировщик-</w:t>
-      </w:r>
-      <w:proofErr w:type="spellStart"/>
-      <w:r>
-        <w:t>документовед</w:t>
-      </w:r>
-      <w:proofErr w:type="spellEnd"/>
-      <w:r>
-        <w:t xml:space="preserve">: </w:t>
+        <w:t xml:space="preserve">Тестировщик-документовед: </w:t>
       </w:r>
       <w:r>
         <w:rPr>
@@ -8320,22 +8160,19 @@
         <w:spacing w:after="160" w:line="259" w:lineRule="auto"/>
         <w:ind w:firstLine="0"/>
         <w:rPr>
-          <w:sz w:val="32"/>
-          <w:szCs w:val="32"/>
-        </w:rPr>
-      </w:pPr>
-      <w:r>
-        <w:rPr>
-          <w:sz w:val="32"/>
-          <w:szCs w:val="32"/>
+          <w:szCs w:val="28"/>
+        </w:rPr>
+      </w:pPr>
+      <w:r>
+        <w:rPr>
+          <w:szCs w:val="28"/>
           <w:lang w:val="en-US"/>
         </w:rPr>
         <w:t>Discord</w:t>
       </w:r>
       <w:r>
         <w:rPr>
-          <w:sz w:val="32"/>
-          <w:szCs w:val="32"/>
+          <w:szCs w:val="28"/>
         </w:rPr>
         <w:t>, ВК, личные встречи.</w:t>
       </w:r>
@@ -8870,7 +8707,6 @@
         </w:rPr>
         <w:t xml:space="preserve">– </w:t>
       </w:r>
-      <w:proofErr w:type="spellStart"/>
       <w:r>
         <w:rPr>
           <w:szCs w:val="28"/>
@@ -8878,7 +8714,6 @@
         </w:rPr>
         <w:t>CoreIDRAW</w:t>
       </w:r>
-      <w:proofErr w:type="spellEnd"/>
       <w:r>
         <w:rPr>
           <w:szCs w:val="28"/>
@@ -8951,7 +8786,6 @@
           <w:szCs w:val="28"/>
         </w:rPr>
       </w:pPr>
-      <w:proofErr w:type="spellStart"/>
       <w:r>
         <w:rPr>
           <w:szCs w:val="28"/>
@@ -8959,54 +8793,11 @@
         </w:rPr>
         <w:t>CoreIDRAW</w:t>
       </w:r>
-      <w:proofErr w:type="spellEnd"/>
-      <w:r>
-        <w:rPr>
-          <w:szCs w:val="28"/>
-        </w:rPr>
-        <w:t xml:space="preserve"> – графический редактор векторной графики, разработанный канадской корпорацией Corel. В пакет </w:t>
-      </w:r>
-      <w:proofErr w:type="spellStart"/>
-      <w:r>
-        <w:rPr>
-          <w:szCs w:val="28"/>
-        </w:rPr>
-        <w:t>CorelDRAW</w:t>
-      </w:r>
-      <w:proofErr w:type="spellEnd"/>
-      <w:r>
-        <w:rPr>
-          <w:szCs w:val="28"/>
-        </w:rPr>
-        <w:t xml:space="preserve"> также входит редактор растровой графики Corel. Photo-Paint и другие программы — например, для захвата изображений с экрана — Corel </w:t>
-      </w:r>
-      <w:proofErr w:type="spellStart"/>
-      <w:r>
-        <w:rPr>
-          <w:szCs w:val="28"/>
-        </w:rPr>
-        <w:t>Capture</w:t>
-      </w:r>
-      <w:proofErr w:type="spellEnd"/>
-      <w:r>
-        <w:rPr>
-          <w:szCs w:val="28"/>
-        </w:rPr>
-        <w:t xml:space="preserve">. Программа векторизации растровой графики Corel </w:t>
-      </w:r>
-      <w:proofErr w:type="spellStart"/>
-      <w:r>
-        <w:rPr>
-          <w:szCs w:val="28"/>
-        </w:rPr>
-        <w:t>Trace</w:t>
-      </w:r>
-      <w:proofErr w:type="spellEnd"/>
-      <w:r>
-        <w:rPr>
-          <w:szCs w:val="28"/>
-        </w:rPr>
-        <w:t xml:space="preserve"> до 12 версии входила в пакет как самостоятельная программа.</w:t>
+      <w:r>
+        <w:rPr>
+          <w:szCs w:val="28"/>
+        </w:rPr>
+        <w:t xml:space="preserve"> – графический редактор векторной графики, разработанный канадской корпорацией Corel. В пакет CorelDRAW также входит редактор растровой графики Corel. Photo-Paint и другие программы — например, для захвата изображений с экрана — Corel Capture. Программа векторизации растровой графики Corel Trace до 12 версии входила в пакет как самостоятельная программа.</w:t>
       </w:r>
     </w:p>
     <w:p>
@@ -9335,7 +9126,6 @@
                 <w:szCs w:val="28"/>
               </w:rPr>
             </w:pPr>
-            <w:proofErr w:type="spellStart"/>
             <w:r>
               <w:rPr>
                 <w:szCs w:val="28"/>
@@ -9343,7 +9133,6 @@
               </w:rPr>
               <w:t>CoreIDRAW</w:t>
             </w:r>
-            <w:proofErr w:type="spellEnd"/>
           </w:p>
         </w:tc>
         <w:tc>
@@ -10671,7 +10460,6 @@
           <w:szCs w:val="28"/>
         </w:rPr>
       </w:pPr>
-      <w:proofErr w:type="spellStart"/>
       <w:r>
         <w:rPr>
           <w:szCs w:val="28"/>
@@ -10679,14 +10467,12 @@
         </w:rPr>
         <w:t>Handyhost</w:t>
       </w:r>
-      <w:proofErr w:type="spellEnd"/>
       <w:r>
         <w:rPr>
           <w:szCs w:val="28"/>
         </w:rPr>
         <w:t>.</w:t>
       </w:r>
-      <w:proofErr w:type="spellStart"/>
       <w:r>
         <w:rPr>
           <w:szCs w:val="28"/>
@@ -10694,40 +10480,11 @@
         </w:rPr>
         <w:t>ru</w:t>
       </w:r>
-      <w:proofErr w:type="spellEnd"/>
-      <w:r>
-        <w:rPr>
-          <w:szCs w:val="28"/>
-        </w:rPr>
-        <w:t xml:space="preserve"> – российский хостинг, оказывающий услуги </w:t>
-      </w:r>
-      <w:proofErr w:type="spellStart"/>
-      <w:r>
-        <w:rPr>
-          <w:szCs w:val="28"/>
-        </w:rPr>
-        <w:t>shared</w:t>
-      </w:r>
-      <w:proofErr w:type="spellEnd"/>
-      <w:r>
-        <w:rPr>
-          <w:szCs w:val="28"/>
-        </w:rPr>
-        <w:t xml:space="preserve">-хостинга, VDS и аренды серверов c 2009 года. Часть серверов находится в Москве и Санкт-Петербурге, остальные размещены в Германии. Техническая поддержка доступна круглосуточно по эл. почте, </w:t>
-      </w:r>
-      <w:proofErr w:type="spellStart"/>
-      <w:r>
-        <w:rPr>
-          <w:szCs w:val="28"/>
-        </w:rPr>
-        <w:t>тикетам</w:t>
-      </w:r>
-      <w:proofErr w:type="spellEnd"/>
-      <w:r>
-        <w:rPr>
-          <w:szCs w:val="28"/>
-        </w:rPr>
-        <w:t xml:space="preserve"> и</w:t>
+      <w:r>
+        <w:rPr>
+          <w:szCs w:val="28"/>
+        </w:rPr>
+        <w:t xml:space="preserve"> – российский хостинг, оказывающий услуги shared-хостинга, VDS и аренды серверов c 2009 года. Часть серверов находится в Москве и Санкт-Петербурге, остальные размещены в Германии. Техническая поддержка доступна круглосуточно по эл. почте, тикетам и</w:t>
       </w:r>
       <w:r>
         <w:rPr>
@@ -10779,55 +10536,7 @@
           <w:spacing w:val="8"/>
           <w:szCs w:val="28"/>
         </w:rPr>
-        <w:t xml:space="preserve"> – это американская компания с российскими корнями. Сервера </w:t>
-      </w:r>
-      <w:proofErr w:type="spellStart"/>
-      <w:r>
-        <w:rPr>
-          <w:spacing w:val="8"/>
-          <w:szCs w:val="28"/>
-        </w:rPr>
-        <w:t>хостера</w:t>
-      </w:r>
-      <w:proofErr w:type="spellEnd"/>
-      <w:r>
-        <w:rPr>
-          <w:spacing w:val="8"/>
-          <w:szCs w:val="28"/>
-        </w:rPr>
-        <w:t xml:space="preserve"> расположены во многих локациях по всему миру. </w:t>
-      </w:r>
-      <w:proofErr w:type="spellStart"/>
-      <w:r>
-        <w:rPr>
-          <w:spacing w:val="8"/>
-          <w:szCs w:val="28"/>
-        </w:rPr>
-        <w:t>Фози</w:t>
-      </w:r>
-      <w:proofErr w:type="spellEnd"/>
-      <w:r>
-        <w:rPr>
-          <w:spacing w:val="8"/>
-          <w:szCs w:val="28"/>
-        </w:rPr>
-        <w:t xml:space="preserve"> отличает очень производительный хостинг за умеренные деньги. Когда вы размещаете свой сайт у этого </w:t>
-      </w:r>
-      <w:proofErr w:type="spellStart"/>
-      <w:r>
-        <w:rPr>
-          <w:spacing w:val="8"/>
-          <w:szCs w:val="28"/>
-        </w:rPr>
-        <w:t>хостера</w:t>
-      </w:r>
-      <w:proofErr w:type="spellEnd"/>
-      <w:r>
-        <w:rPr>
-          <w:spacing w:val="8"/>
-          <w:szCs w:val="28"/>
-        </w:rPr>
-        <w:t>, вы можете выбирать локацию сервера, что очень удобно для вебмастеров, работающих на западном рынке, но желающих иметь хорошую русскоязычную тех. поддержку и не сталкиваться с западными высокими ценами.</w:t>
+        <w:t xml:space="preserve"> – это американская компания с российскими корнями. Сервера хостера расположены во многих локациях по всему миру. Фози отличает очень производительный хостинг за умеренные деньги. Когда вы размещаете свой сайт у этого хостера, вы можете выбирать локацию сервера, что очень удобно для вебмастеров, работающих на западном рынке, но желающих иметь хорошую русскоязычную тех. поддержку и не сталкиваться с западными высокими ценами.</w:t>
       </w:r>
     </w:p>
     <w:p>
@@ -10838,7 +10547,6 @@
           <w:szCs w:val="28"/>
         </w:rPr>
       </w:pPr>
-      <w:proofErr w:type="spellStart"/>
       <w:r>
         <w:rPr>
           <w:szCs w:val="28"/>
@@ -10846,14 +10554,12 @@
         </w:rPr>
         <w:t>SmartApe</w:t>
       </w:r>
-      <w:proofErr w:type="spellEnd"/>
       <w:r>
         <w:rPr>
           <w:szCs w:val="28"/>
         </w:rPr>
         <w:t>.</w:t>
       </w:r>
-      <w:proofErr w:type="spellStart"/>
       <w:r>
         <w:rPr>
           <w:szCs w:val="28"/>
@@ -10861,26 +10567,11 @@
         </w:rPr>
         <w:t>ru</w:t>
       </w:r>
-      <w:proofErr w:type="spellEnd"/>
-      <w:r>
-        <w:rPr>
-          <w:szCs w:val="28"/>
-        </w:rPr>
-        <w:t xml:space="preserve"> – это российская компания, которая предоставляет услуги хостинга по приемлемым ценам. Хостинг </w:t>
-      </w:r>
-      <w:proofErr w:type="spellStart"/>
-      <w:r>
-        <w:rPr>
-          <w:szCs w:val="28"/>
-        </w:rPr>
-        <w:t>SmartApe</w:t>
-      </w:r>
-      <w:proofErr w:type="spellEnd"/>
-      <w:r>
-        <w:rPr>
-          <w:szCs w:val="28"/>
-        </w:rPr>
-        <w:t xml:space="preserve"> работает с 2012 года, обеспечивая </w:t>
+      <w:r>
+        <w:rPr>
+          <w:szCs w:val="28"/>
+        </w:rPr>
+        <w:t xml:space="preserve"> – это российская компания, которая предоставляет услуги хостинга по приемлемым ценам. Хостинг SmartApe работает с 2012 года, обеспечивая </w:t>
       </w:r>
       <w:r>
         <w:rPr>
@@ -10916,7 +10607,6 @@
         </w:rPr>
         <w:t xml:space="preserve">, такие как </w:t>
       </w:r>
-      <w:proofErr w:type="spellStart"/>
       <w:r>
         <w:rPr>
           <w:szCs w:val="28"/>
@@ -10924,14 +10614,12 @@
         </w:rPr>
         <w:t>Handyhost</w:t>
       </w:r>
-      <w:proofErr w:type="spellEnd"/>
       <w:r>
         <w:rPr>
           <w:szCs w:val="28"/>
         </w:rPr>
         <w:t>.</w:t>
       </w:r>
-      <w:proofErr w:type="spellStart"/>
       <w:r>
         <w:rPr>
           <w:szCs w:val="28"/>
@@ -10939,7 +10627,6 @@
         </w:rPr>
         <w:t>ru</w:t>
       </w:r>
-      <w:proofErr w:type="spellEnd"/>
       <w:r>
         <w:rPr>
           <w:szCs w:val="28"/>
@@ -10972,7 +10659,6 @@
         </w:rPr>
         <w:t xml:space="preserve">, </w:t>
       </w:r>
-      <w:proofErr w:type="spellStart"/>
       <w:r>
         <w:rPr>
           <w:szCs w:val="28"/>
@@ -10980,14 +10666,12 @@
         </w:rPr>
         <w:t>SmartApe</w:t>
       </w:r>
-      <w:proofErr w:type="spellEnd"/>
       <w:r>
         <w:rPr>
           <w:szCs w:val="28"/>
         </w:rPr>
         <w:t>.</w:t>
       </w:r>
-      <w:proofErr w:type="spellStart"/>
       <w:r>
         <w:rPr>
           <w:szCs w:val="28"/>
@@ -10995,7 +10679,6 @@
         </w:rPr>
         <w:t>ru</w:t>
       </w:r>
-      <w:proofErr w:type="spellEnd"/>
       <w:r>
         <w:rPr>
           <w:szCs w:val="28"/>
@@ -11179,7 +10862,6 @@
                 <w:szCs w:val="28"/>
               </w:rPr>
             </w:pPr>
-            <w:proofErr w:type="spellStart"/>
             <w:r>
               <w:rPr>
                 <w:szCs w:val="28"/>
@@ -11187,14 +10869,12 @@
               </w:rPr>
               <w:t>Handyhost</w:t>
             </w:r>
-            <w:proofErr w:type="spellEnd"/>
             <w:r>
               <w:rPr>
                 <w:szCs w:val="28"/>
               </w:rPr>
               <w:t>.</w:t>
             </w:r>
-            <w:proofErr w:type="spellStart"/>
             <w:r>
               <w:rPr>
                 <w:szCs w:val="28"/>
@@ -11202,7 +10882,6 @@
               </w:rPr>
               <w:t>ru</w:t>
             </w:r>
-            <w:proofErr w:type="spellEnd"/>
           </w:p>
         </w:tc>
         <w:tc>
@@ -11465,7 +11144,6 @@
                 <w:szCs w:val="28"/>
               </w:rPr>
             </w:pPr>
-            <w:proofErr w:type="spellStart"/>
             <w:r>
               <w:rPr>
                 <w:szCs w:val="28"/>
@@ -11473,14 +11151,12 @@
               </w:rPr>
               <w:t>SmartApe</w:t>
             </w:r>
-            <w:proofErr w:type="spellEnd"/>
             <w:r>
               <w:rPr>
                 <w:szCs w:val="28"/>
               </w:rPr>
               <w:t>.</w:t>
             </w:r>
-            <w:proofErr w:type="spellStart"/>
             <w:r>
               <w:rPr>
                 <w:szCs w:val="28"/>
@@ -11488,7 +11164,6 @@
               </w:rPr>
               <w:t>ru</w:t>
             </w:r>
-            <w:proofErr w:type="spellEnd"/>
           </w:p>
         </w:tc>
         <w:tc>
@@ -11613,7 +11288,6 @@
         </w:rPr>
         <w:t xml:space="preserve">В качестве хостинга для сайта будет выступать компания </w:t>
       </w:r>
-      <w:proofErr w:type="spellStart"/>
       <w:r>
         <w:rPr>
           <w:szCs w:val="28"/>
@@ -11621,14 +11295,12 @@
         </w:rPr>
         <w:t>Handyhost</w:t>
       </w:r>
-      <w:proofErr w:type="spellEnd"/>
       <w:r>
         <w:rPr>
           <w:szCs w:val="28"/>
         </w:rPr>
         <w:t>.</w:t>
       </w:r>
-      <w:proofErr w:type="spellStart"/>
       <w:r>
         <w:rPr>
           <w:szCs w:val="28"/>
@@ -11636,7 +11308,6 @@
         </w:rPr>
         <w:t>ru</w:t>
       </w:r>
-      <w:proofErr w:type="spellEnd"/>
       <w:r>
         <w:rPr>
           <w:szCs w:val="28"/>
@@ -11647,21 +11318,7 @@
         <w:rPr>
           <w:szCs w:val="28"/>
         </w:rPr>
-        <w:t xml:space="preserve">отоспособности </w:t>
-      </w:r>
-      <w:proofErr w:type="spellStart"/>
-      <w:r>
-        <w:rPr>
-          <w:szCs w:val="28"/>
-        </w:rPr>
-        <w:t>хостера</w:t>
-      </w:r>
-      <w:proofErr w:type="spellEnd"/>
-      <w:r>
-        <w:rPr>
-          <w:szCs w:val="28"/>
-        </w:rPr>
-        <w:t xml:space="preserve"> в отличие</w:t>
+        <w:t>отоспособности хостера в отличие</w:t>
       </w:r>
       <w:r>
         <w:rPr>
@@ -11695,7 +11352,6 @@
         </w:rPr>
         <w:t xml:space="preserve"> и </w:t>
       </w:r>
-      <w:proofErr w:type="spellStart"/>
       <w:r>
         <w:rPr>
           <w:szCs w:val="28"/>
@@ -11703,14 +11359,12 @@
         </w:rPr>
         <w:t>SmartApe</w:t>
       </w:r>
-      <w:proofErr w:type="spellEnd"/>
       <w:r>
         <w:rPr>
           <w:szCs w:val="28"/>
         </w:rPr>
         <w:t>.</w:t>
       </w:r>
-      <w:proofErr w:type="spellStart"/>
       <w:r>
         <w:rPr>
           <w:szCs w:val="28"/>
@@ -11718,14 +11372,12 @@
         </w:rPr>
         <w:t>ru</w:t>
       </w:r>
-      <w:proofErr w:type="spellEnd"/>
       <w:r>
         <w:rPr>
           <w:szCs w:val="28"/>
         </w:rPr>
         <w:t xml:space="preserve">. По цене фаворитом является </w:t>
       </w:r>
-      <w:proofErr w:type="spellStart"/>
       <w:r>
         <w:rPr>
           <w:szCs w:val="28"/>
@@ -11733,14 +11385,12 @@
         </w:rPr>
         <w:t>Handyhost</w:t>
       </w:r>
-      <w:proofErr w:type="spellEnd"/>
       <w:r>
         <w:rPr>
           <w:szCs w:val="28"/>
         </w:rPr>
         <w:t>.</w:t>
       </w:r>
-      <w:proofErr w:type="spellStart"/>
       <w:r>
         <w:rPr>
           <w:szCs w:val="28"/>
@@ -11748,28 +11398,12 @@
         </w:rPr>
         <w:t>ru</w:t>
       </w:r>
-      <w:proofErr w:type="spellEnd"/>
-      <w:r>
-        <w:rPr>
-          <w:szCs w:val="28"/>
-        </w:rPr>
-        <w:t xml:space="preserve">, так как у него наименьшая цена. Стабильность работы и быстродействие сервера – это очень важный критерий для </w:t>
-      </w:r>
-      <w:proofErr w:type="spellStart"/>
-      <w:r>
-        <w:rPr>
-          <w:szCs w:val="28"/>
-        </w:rPr>
-        <w:t>хотера</w:t>
-      </w:r>
-      <w:proofErr w:type="spellEnd"/>
-      <w:r>
-        <w:rPr>
-          <w:szCs w:val="28"/>
-        </w:rPr>
-        <w:t xml:space="preserve">, здесь вперед вырывается так же </w:t>
-      </w:r>
-      <w:proofErr w:type="spellStart"/>
+      <w:r>
+        <w:rPr>
+          <w:szCs w:val="28"/>
+        </w:rPr>
+        <w:t xml:space="preserve">, так как у него наименьшая цена. Стабильность работы и быстродействие сервера – это очень важный критерий для хотера, здесь вперед вырывается так же </w:t>
+      </w:r>
       <w:r>
         <w:rPr>
           <w:szCs w:val="28"/>
@@ -11777,14 +11411,12 @@
         </w:rPr>
         <w:t>Handyhost</w:t>
       </w:r>
-      <w:proofErr w:type="spellEnd"/>
       <w:r>
         <w:rPr>
           <w:szCs w:val="28"/>
         </w:rPr>
         <w:t>.</w:t>
       </w:r>
-      <w:proofErr w:type="spellStart"/>
       <w:r>
         <w:rPr>
           <w:szCs w:val="28"/>
@@ -11792,7 +11424,6 @@
         </w:rPr>
         <w:t>ru</w:t>
       </w:r>
-      <w:proofErr w:type="spellEnd"/>
       <w:r>
         <w:rPr>
           <w:szCs w:val="28"/>
@@ -11825,7 +11456,6 @@
         </w:rPr>
         <w:t xml:space="preserve"> и </w:t>
       </w:r>
-      <w:proofErr w:type="spellStart"/>
       <w:r>
         <w:rPr>
           <w:szCs w:val="28"/>
@@ -11833,14 +11463,12 @@
         </w:rPr>
         <w:t>SmartApe</w:t>
       </w:r>
-      <w:proofErr w:type="spellEnd"/>
       <w:r>
         <w:rPr>
           <w:szCs w:val="28"/>
         </w:rPr>
         <w:t>.</w:t>
       </w:r>
-      <w:proofErr w:type="spellStart"/>
       <w:r>
         <w:rPr>
           <w:szCs w:val="28"/>
@@ -11848,7 +11476,6 @@
         </w:rPr>
         <w:t>ru</w:t>
       </w:r>
-      <w:proofErr w:type="spellEnd"/>
       <w:r>
         <w:rPr>
           <w:szCs w:val="28"/>
@@ -11881,7 +11508,6 @@
         </w:rPr>
         <w:t xml:space="preserve"> все в порядке, в отличии от </w:t>
       </w:r>
-      <w:proofErr w:type="spellStart"/>
       <w:r>
         <w:rPr>
           <w:szCs w:val="28"/>
@@ -11889,14 +11515,12 @@
         </w:rPr>
         <w:t>SmartApe</w:t>
       </w:r>
-      <w:proofErr w:type="spellEnd"/>
       <w:r>
         <w:rPr>
           <w:szCs w:val="28"/>
         </w:rPr>
         <w:t>.</w:t>
       </w:r>
-      <w:proofErr w:type="spellStart"/>
       <w:r>
         <w:rPr>
           <w:szCs w:val="28"/>
@@ -11904,7 +11528,6 @@
         </w:rPr>
         <w:t>ru</w:t>
       </w:r>
-      <w:proofErr w:type="spellEnd"/>
       <w:r>
         <w:rPr>
           <w:szCs w:val="28"/>
@@ -11987,7 +11610,6 @@
           <w:szCs w:val="28"/>
         </w:rPr>
       </w:pPr>
-      <w:proofErr w:type="spellStart"/>
       <w:r>
         <w:rPr>
           <w:bCs/>
@@ -11997,7 +11619,6 @@
         <w:lastRenderedPageBreak/>
         <w:t>LiteSQL</w:t>
       </w:r>
-      <w:proofErr w:type="spellEnd"/>
       <w:r>
         <w:rPr>
           <w:bCs/>
@@ -12009,63 +11630,7 @@
         <w:rPr>
           <w:szCs w:val="28"/>
         </w:rPr>
-        <w:t xml:space="preserve">– это встраиваемая кроссплатформенная БД, которая поддерживает достаточно полный набор команд SQL и доступна в исходных кодах (на языке C). Исходные коды </w:t>
-      </w:r>
-      <w:proofErr w:type="spellStart"/>
-      <w:r>
-        <w:rPr>
-          <w:szCs w:val="28"/>
-        </w:rPr>
-        <w:t>SQLite</w:t>
-      </w:r>
-      <w:proofErr w:type="spellEnd"/>
-      <w:r>
-        <w:rPr>
-          <w:szCs w:val="28"/>
-        </w:rPr>
-        <w:t xml:space="preserve"> находятся в </w:t>
-      </w:r>
-      <w:proofErr w:type="spellStart"/>
-      <w:r>
-        <w:rPr>
-          <w:szCs w:val="28"/>
-        </w:rPr>
-        <w:t>public</w:t>
-      </w:r>
-      <w:proofErr w:type="spellEnd"/>
-      <w:r>
-        <w:rPr>
-          <w:szCs w:val="28"/>
-        </w:rPr>
-        <w:t xml:space="preserve"> </w:t>
-      </w:r>
-      <w:proofErr w:type="spellStart"/>
-      <w:r>
-        <w:rPr>
-          <w:szCs w:val="28"/>
-        </w:rPr>
-        <w:t>domain</w:t>
-      </w:r>
-      <w:proofErr w:type="spellEnd"/>
-      <w:r>
-        <w:rPr>
-          <w:szCs w:val="28"/>
-        </w:rPr>
-        <w:t>, то есть никаких ограничений на использование нет. В 2005 году проект получил награду Google-</w:t>
-      </w:r>
-      <w:proofErr w:type="spellStart"/>
-      <w:r>
-        <w:rPr>
-          <w:szCs w:val="28"/>
-        </w:rPr>
-        <w:t>O’Reilly</w:t>
-      </w:r>
-      <w:proofErr w:type="spellEnd"/>
-      <w:r>
-        <w:rPr>
-          <w:szCs w:val="28"/>
-        </w:rPr>
-        <w:t xml:space="preserve"> Open Source Awards.</w:t>
+        <w:t>– это встраиваемая кроссплатформенная БД, которая поддерживает достаточно полный набор команд SQL и доступна в исходных кодах (на языке C). Исходные коды SQLite находятся в public domain, то есть никаких ограничений на использование нет. В 2005 году проект получил награду Google-O’Reilly Open Source Awards.</w:t>
       </w:r>
     </w:p>
     <w:p>
@@ -12076,47 +11641,11 @@
           <w:szCs w:val="28"/>
         </w:rPr>
       </w:pPr>
-      <w:proofErr w:type="spellStart"/>
-      <w:r>
-        <w:rPr>
-          <w:szCs w:val="28"/>
-        </w:rPr>
-        <w:t>PostgreSQL</w:t>
-      </w:r>
-      <w:proofErr w:type="spellEnd"/>
-      <w:r>
-        <w:rPr>
-          <w:szCs w:val="28"/>
-        </w:rPr>
-        <w:t xml:space="preserve"> – одна из самых популярных реляционных СУБД в мире. Непрерывной доработкой и выпуском новых версий </w:t>
-      </w:r>
-      <w:proofErr w:type="spellStart"/>
-      <w:r>
-        <w:rPr>
-          <w:szCs w:val="28"/>
-        </w:rPr>
-        <w:t>PostgreSQL</w:t>
-      </w:r>
-      <w:proofErr w:type="spellEnd"/>
-      <w:r>
-        <w:rPr>
-          <w:szCs w:val="28"/>
-        </w:rPr>
-        <w:t xml:space="preserve"> как </w:t>
-      </w:r>
-      <w:proofErr w:type="spellStart"/>
-      <w:r>
-        <w:rPr>
-          <w:szCs w:val="28"/>
-        </w:rPr>
-        <w:t>опенсорсного</w:t>
-      </w:r>
-      <w:proofErr w:type="spellEnd"/>
-      <w:r>
-        <w:rPr>
-          <w:szCs w:val="28"/>
-        </w:rPr>
-        <w:t xml:space="preserve"> проекта занимаются сотни разработчиков по всему миру. У СУБД нет владельца или управляющей компании, каждый пользователь может предложить изменения или включиться в процесс разработки</w:t>
+      <w:r>
+        <w:rPr>
+          <w:szCs w:val="28"/>
+        </w:rPr>
+        <w:t>PostgreSQL – одна из самых популярных реляционных СУБД в мире. Непрерывной доработкой и выпуском новых версий PostgreSQL как опенсорсного проекта занимаются сотни разработчиков по всему миру. У СУБД нет владельца или управляющей компании, каждый пользователь может предложить изменения или включиться в процесс разработки</w:t>
       </w:r>
       <w:r>
         <w:rPr>
@@ -12159,7 +11688,6 @@
         </w:rPr>
         <w:t xml:space="preserve">, </w:t>
       </w:r>
-      <w:proofErr w:type="spellStart"/>
       <w:r>
         <w:rPr>
           <w:bCs/>
@@ -12168,7 +11696,6 @@
         </w:rPr>
         <w:t>LiteSQL</w:t>
       </w:r>
-      <w:proofErr w:type="spellEnd"/>
       <w:r>
         <w:rPr>
           <w:bCs/>
@@ -12176,14 +11703,12 @@
         </w:rPr>
         <w:t xml:space="preserve">, </w:t>
       </w:r>
-      <w:proofErr w:type="spellStart"/>
       <w:r>
         <w:rPr>
           <w:szCs w:val="28"/>
         </w:rPr>
         <w:t>PostgreSQL</w:t>
       </w:r>
-      <w:proofErr w:type="spellEnd"/>
       <w:r>
         <w:rPr>
           <w:szCs w:val="28"/>
@@ -12471,7 +11996,6 @@
                 <w:szCs w:val="28"/>
               </w:rPr>
             </w:pPr>
-            <w:proofErr w:type="spellStart"/>
             <w:r>
               <w:rPr>
                 <w:bCs/>
@@ -12480,7 +12004,6 @@
               </w:rPr>
               <w:t>LiteSQL</w:t>
             </w:r>
-            <w:proofErr w:type="spellEnd"/>
           </w:p>
         </w:tc>
         <w:tc>
@@ -12586,14 +12109,12 @@
                 <w:szCs w:val="28"/>
               </w:rPr>
             </w:pPr>
-            <w:proofErr w:type="spellStart"/>
             <w:r>
               <w:rPr>
                 <w:szCs w:val="28"/>
               </w:rPr>
               <w:t>PostgreSQL</w:t>
             </w:r>
-            <w:proofErr w:type="spellEnd"/>
           </w:p>
         </w:tc>
         <w:tc>
@@ -12757,7 +12278,6 @@
         </w:rPr>
         <w:t xml:space="preserve"> от </w:t>
       </w:r>
-      <w:proofErr w:type="spellStart"/>
       <w:r>
         <w:rPr>
           <w:szCs w:val="28"/>
@@ -12765,7 +12285,6 @@
         </w:rPr>
         <w:t>LiteSQL</w:t>
       </w:r>
-      <w:proofErr w:type="spellEnd"/>
       <w:r>
         <w:rPr>
           <w:szCs w:val="28"/>
@@ -12955,7 +12474,7 @@
           <w:tcPr>
             <w:tcW w:w="1275" w:type="dxa"/>
             <w:tcBorders>
-              <w:bottom w:val="double" w:sz="4" w:space="0" w:color="auto"/>
+              <w:bottom w:val="single" w:sz="4" w:space="0" w:color="auto"/>
             </w:tcBorders>
           </w:tcPr>
           <w:p>
@@ -12979,7 +12498,7 @@
           <w:tcPr>
             <w:tcW w:w="4110" w:type="dxa"/>
             <w:tcBorders>
-              <w:bottom w:val="double" w:sz="4" w:space="0" w:color="auto"/>
+              <w:bottom w:val="single" w:sz="4" w:space="0" w:color="auto"/>
             </w:tcBorders>
           </w:tcPr>
           <w:p>
@@ -13001,7 +12520,7 @@
           <w:tcPr>
             <w:tcW w:w="1986" w:type="dxa"/>
             <w:tcBorders>
-              <w:bottom w:val="double" w:sz="4" w:space="0" w:color="auto"/>
+              <w:bottom w:val="single" w:sz="4" w:space="0" w:color="auto"/>
             </w:tcBorders>
           </w:tcPr>
           <w:p>
@@ -13024,7 +12543,7 @@
           <w:tcPr>
             <w:tcW w:w="2800" w:type="dxa"/>
             <w:tcBorders>
-              <w:bottom w:val="double" w:sz="4" w:space="0" w:color="auto"/>
+              <w:bottom w:val="single" w:sz="4" w:space="0" w:color="auto"/>
             </w:tcBorders>
           </w:tcPr>
           <w:p>
@@ -13049,7 +12568,7 @@
           <w:tcPr>
             <w:tcW w:w="1275" w:type="dxa"/>
             <w:tcBorders>
-              <w:top w:val="double" w:sz="4" w:space="0" w:color="auto"/>
+              <w:top w:val="single" w:sz="4" w:space="0" w:color="auto"/>
             </w:tcBorders>
           </w:tcPr>
           <w:p>
@@ -13071,7 +12590,7 @@
           <w:tcPr>
             <w:tcW w:w="4110" w:type="dxa"/>
             <w:tcBorders>
-              <w:top w:val="double" w:sz="4" w:space="0" w:color="auto"/>
+              <w:top w:val="single" w:sz="4" w:space="0" w:color="auto"/>
             </w:tcBorders>
           </w:tcPr>
           <w:p>
@@ -13093,7 +12612,7 @@
           <w:tcPr>
             <w:tcW w:w="1986" w:type="dxa"/>
             <w:tcBorders>
-              <w:top w:val="double" w:sz="4" w:space="0" w:color="auto"/>
+              <w:top w:val="single" w:sz="4" w:space="0" w:color="auto"/>
             </w:tcBorders>
           </w:tcPr>
           <w:p>
@@ -13130,7 +12649,7 @@
           <w:tcPr>
             <w:tcW w:w="2800" w:type="dxa"/>
             <w:tcBorders>
-              <w:top w:val="double" w:sz="4" w:space="0" w:color="auto"/>
+              <w:top w:val="single" w:sz="4" w:space="0" w:color="auto"/>
             </w:tcBorders>
           </w:tcPr>
           <w:p>
@@ -14262,21 +13781,7 @@
               <w:rPr>
                 <w:szCs w:val="28"/>
               </w:rPr>
-              <w:t xml:space="preserve">Составление календаря </w:t>
-            </w:r>
-            <w:proofErr w:type="spellStart"/>
-            <w:r>
-              <w:rPr>
-                <w:szCs w:val="28"/>
-              </w:rPr>
-              <w:t>созвонов</w:t>
-            </w:r>
-            <w:proofErr w:type="spellEnd"/>
-            <w:r>
-              <w:rPr>
-                <w:szCs w:val="28"/>
-              </w:rPr>
-              <w:t xml:space="preserve"> и отчета проделанной работы</w:t>
+              <w:t>Составление календаря созвонов и отчета проделанной работы</w:t>
             </w:r>
           </w:p>
         </w:tc>
@@ -14699,16 +14204,8 @@
               <w:rPr>
                 <w:szCs w:val="28"/>
               </w:rPr>
-              <w:t xml:space="preserve">Михайлов </w:t>
-            </w:r>
-            <w:proofErr w:type="gramStart"/>
-            <w:r>
-              <w:rPr>
-                <w:szCs w:val="28"/>
-              </w:rPr>
-              <w:t>М.К</w:t>
-            </w:r>
-            <w:proofErr w:type="gramEnd"/>
+              <w:t>Михайлов М.К</w:t>
+            </w:r>
           </w:p>
         </w:tc>
       </w:tr>
@@ -15450,8 +14947,8 @@
           <w:lang w:eastAsia="ru-RU"/>
         </w:rPr>
       </w:pPr>
-      <w:bookmarkStart w:id="10" w:name="_Toc119489008"/>
-      <w:bookmarkStart w:id="11" w:name="_Toc102049021"/>
+      <w:bookmarkStart w:id="10" w:name="_Toc102049021"/>
+      <w:bookmarkStart w:id="11" w:name="_Toc119489008"/>
       <w:r>
         <w:rPr>
           <w:rFonts w:eastAsia="Times New Roman"/>
@@ -15461,7 +14958,7 @@
         </w:rPr>
         <w:t>Введение</w:t>
       </w:r>
-      <w:bookmarkEnd w:id="10"/>
+      <w:bookmarkEnd w:id="11"/>
     </w:p>
     <w:p>
       <w:pPr>
@@ -15691,19 +15188,20 @@
         <w:pStyle w:val="a5"/>
         <w:widowControl w:val="0"/>
         <w:numPr>
-          <w:ilvl w:val="0"/>
-          <w:numId w:val="16"/>
+          <w:ilvl w:val="2"/>
+          <w:numId w:val="26"/>
         </w:numPr>
         <w:autoSpaceDE w:val="0"/>
         <w:autoSpaceDN w:val="0"/>
         <w:spacing w:line="360" w:lineRule="auto"/>
         <w:ind w:left="0" w:firstLine="709"/>
         <w:contextualSpacing w:val="0"/>
+        <w:jc w:val="both"/>
         <w:rPr>
           <w:b/>
           <w:bCs/>
           <w:sz w:val="28"/>
-          <w:szCs w:val="40"/>
+          <w:szCs w:val="52"/>
         </w:rPr>
       </w:pPr>
       <w:bookmarkStart w:id="17" w:name="_Toc119489012"/>
@@ -15712,7 +15210,7 @@
           <w:b/>
           <w:bCs/>
           <w:sz w:val="28"/>
-          <w:szCs w:val="40"/>
+          <w:szCs w:val="52"/>
         </w:rPr>
         <w:t>Требования к функциональным характеристикам.</w:t>
       </w:r>
@@ -15980,9 +15478,8 @@
           <w:szCs w:val="28"/>
           <w:lang w:eastAsia="ru-RU"/>
         </w:rPr>
-        <w:t xml:space="preserve"> </w:t>
-      </w:r>
-      <w:proofErr w:type="spellStart"/>
+        <w:t xml:space="preserve"> Moodle (далее </w:t>
+      </w:r>
       <w:r>
         <w:rPr>
           <w:rFonts w:eastAsia="Times New Roman"/>
@@ -15991,25 +15488,6 @@
         </w:rPr>
         <w:t>Moodle</w:t>
       </w:r>
-      <w:proofErr w:type="spellEnd"/>
-      <w:r>
-        <w:rPr>
-          <w:rFonts w:eastAsia="Times New Roman"/>
-          <w:szCs w:val="28"/>
-          <w:lang w:eastAsia="ru-RU"/>
-        </w:rPr>
-        <w:t xml:space="preserve"> (далее </w:t>
-      </w:r>
-      <w:proofErr w:type="spellStart"/>
-      <w:r>
-        <w:rPr>
-          <w:rFonts w:eastAsia="Times New Roman"/>
-          <w:szCs w:val="28"/>
-          <w:lang w:eastAsia="ru-RU"/>
-        </w:rPr>
-        <w:t>Moodle</w:t>
-      </w:r>
-      <w:proofErr w:type="spellEnd"/>
       <w:r>
         <w:rPr>
           <w:rFonts w:eastAsia="Times New Roman"/>
@@ -16057,19 +15535,20 @@
         <w:pStyle w:val="a5"/>
         <w:widowControl w:val="0"/>
         <w:numPr>
-          <w:ilvl w:val="0"/>
-          <w:numId w:val="16"/>
+          <w:ilvl w:val="2"/>
+          <w:numId w:val="26"/>
         </w:numPr>
         <w:autoSpaceDE w:val="0"/>
         <w:autoSpaceDN w:val="0"/>
         <w:spacing w:line="360" w:lineRule="auto"/>
         <w:ind w:left="0" w:firstLine="709"/>
         <w:contextualSpacing w:val="0"/>
+        <w:jc w:val="both"/>
         <w:rPr>
           <w:b/>
           <w:bCs/>
           <w:sz w:val="28"/>
-          <w:szCs w:val="40"/>
+          <w:szCs w:val="52"/>
         </w:rPr>
       </w:pPr>
       <w:bookmarkStart w:id="18" w:name="_Toc119489013"/>
@@ -16078,7 +15557,7 @@
           <w:b/>
           <w:bCs/>
           <w:sz w:val="28"/>
-          <w:szCs w:val="40"/>
+          <w:szCs w:val="52"/>
         </w:rPr>
         <w:t>Требование к надежности</w:t>
       </w:r>
@@ -16110,19 +15589,20 @@
         <w:pStyle w:val="a5"/>
         <w:widowControl w:val="0"/>
         <w:numPr>
-          <w:ilvl w:val="0"/>
-          <w:numId w:val="16"/>
+          <w:ilvl w:val="2"/>
+          <w:numId w:val="26"/>
         </w:numPr>
         <w:autoSpaceDE w:val="0"/>
         <w:autoSpaceDN w:val="0"/>
         <w:spacing w:line="360" w:lineRule="auto"/>
         <w:ind w:left="0" w:firstLine="709"/>
         <w:contextualSpacing w:val="0"/>
+        <w:jc w:val="both"/>
         <w:rPr>
           <w:b/>
           <w:bCs/>
           <w:sz w:val="28"/>
-          <w:szCs w:val="40"/>
+          <w:szCs w:val="52"/>
         </w:rPr>
       </w:pPr>
       <w:r>
@@ -16130,7 +15610,7 @@
           <w:b/>
           <w:bCs/>
           <w:sz w:val="28"/>
-          <w:szCs w:val="40"/>
+          <w:szCs w:val="52"/>
         </w:rPr>
         <w:t xml:space="preserve"> </w:t>
       </w:r>
@@ -16140,7 +15620,7 @@
           <w:b/>
           <w:bCs/>
           <w:sz w:val="28"/>
-          <w:szCs w:val="40"/>
+          <w:szCs w:val="52"/>
         </w:rPr>
         <w:t>Условия эксплуатации</w:t>
       </w:r>
@@ -16212,29 +15692,28 @@
         <w:pStyle w:val="a5"/>
         <w:widowControl w:val="0"/>
         <w:numPr>
-          <w:ilvl w:val="0"/>
-          <w:numId w:val="16"/>
+          <w:ilvl w:val="2"/>
+          <w:numId w:val="26"/>
         </w:numPr>
         <w:autoSpaceDE w:val="0"/>
         <w:autoSpaceDN w:val="0"/>
         <w:spacing w:line="360" w:lineRule="auto"/>
         <w:ind w:left="0" w:firstLine="709"/>
         <w:contextualSpacing w:val="0"/>
+        <w:jc w:val="both"/>
         <w:rPr>
           <w:b/>
           <w:bCs/>
-          <w:spacing w:val="8"/>
           <w:sz w:val="28"/>
-          <w:szCs w:val="40"/>
+          <w:szCs w:val="52"/>
         </w:rPr>
       </w:pPr>
       <w:r>
         <w:rPr>
           <w:b/>
           <w:bCs/>
-          <w:spacing w:val="8"/>
           <w:sz w:val="28"/>
-          <w:szCs w:val="40"/>
+          <w:szCs w:val="52"/>
         </w:rPr>
         <w:t xml:space="preserve"> </w:t>
       </w:r>
@@ -16243,9 +15722,8 @@
         <w:rPr>
           <w:b/>
           <w:bCs/>
-          <w:spacing w:val="8"/>
           <w:sz w:val="28"/>
-          <w:szCs w:val="40"/>
+          <w:szCs w:val="52"/>
         </w:rPr>
         <w:t>Требования к составу и параметрам технических средств.</w:t>
       </w:r>
@@ -16299,7 +15777,6 @@
         </w:rPr>
         <w:t xml:space="preserve">Компьютер с процессором Intel </w:t>
       </w:r>
-      <w:proofErr w:type="spellStart"/>
       <w:r>
         <w:rPr>
           <w:rFonts w:eastAsia="Times New Roman"/>
@@ -16309,7 +15786,6 @@
         </w:rPr>
         <w:t>i</w:t>
       </w:r>
-      <w:proofErr w:type="spellEnd"/>
       <w:r>
         <w:rPr>
           <w:rFonts w:eastAsia="Times New Roman"/>
@@ -16344,27 +15820,7 @@
           <w:lang w:eastAsia="ru-RU"/>
         </w:rPr>
         <w:lastRenderedPageBreak/>
-        <w:t xml:space="preserve">Оперативная память не менее 4 </w:t>
-      </w:r>
-      <w:proofErr w:type="spellStart"/>
-      <w:r>
-        <w:rPr>
-          <w:rFonts w:eastAsia="Times New Roman"/>
-          <w:spacing w:val="8"/>
-          <w:szCs w:val="28"/>
-          <w:lang w:eastAsia="ru-RU"/>
-        </w:rPr>
-        <w:t>Gb</w:t>
-      </w:r>
-      <w:proofErr w:type="spellEnd"/>
-      <w:r>
-        <w:rPr>
-          <w:rFonts w:eastAsia="Times New Roman"/>
-          <w:spacing w:val="8"/>
-          <w:szCs w:val="28"/>
-          <w:lang w:eastAsia="ru-RU"/>
-        </w:rPr>
-        <w:t>.</w:t>
+        <w:t>Оперативная память не менее 4 Gb.</w:t>
       </w:r>
     </w:p>
     <w:p>
@@ -16390,27 +15846,7 @@
           <w:szCs w:val="28"/>
           <w:lang w:eastAsia="ru-RU"/>
         </w:rPr>
-        <w:t xml:space="preserve">Жесткий диск объемом не менее 128 </w:t>
-      </w:r>
-      <w:proofErr w:type="spellStart"/>
-      <w:r>
-        <w:rPr>
-          <w:rFonts w:eastAsia="Times New Roman"/>
-          <w:spacing w:val="8"/>
-          <w:szCs w:val="28"/>
-          <w:lang w:eastAsia="ru-RU"/>
-        </w:rPr>
-        <w:t>Gb</w:t>
-      </w:r>
-      <w:proofErr w:type="spellEnd"/>
-      <w:r>
-        <w:rPr>
-          <w:rFonts w:eastAsia="Times New Roman"/>
-          <w:spacing w:val="8"/>
-          <w:szCs w:val="28"/>
-          <w:lang w:eastAsia="ru-RU"/>
-        </w:rPr>
-        <w:t>.</w:t>
+        <w:t>Жесткий диск объемом не менее 128 Gb.</w:t>
       </w:r>
     </w:p>
     <w:p>
@@ -16488,29 +15924,28 @@
         <w:pStyle w:val="a5"/>
         <w:widowControl w:val="0"/>
         <w:numPr>
-          <w:ilvl w:val="0"/>
-          <w:numId w:val="16"/>
+          <w:ilvl w:val="2"/>
+          <w:numId w:val="26"/>
         </w:numPr>
         <w:autoSpaceDE w:val="0"/>
         <w:autoSpaceDN w:val="0"/>
         <w:spacing w:line="360" w:lineRule="auto"/>
         <w:ind w:left="0" w:firstLine="709"/>
         <w:contextualSpacing w:val="0"/>
+        <w:jc w:val="both"/>
         <w:rPr>
           <w:b/>
           <w:bCs/>
-          <w:spacing w:val="8"/>
           <w:sz w:val="28"/>
-          <w:szCs w:val="40"/>
+          <w:szCs w:val="52"/>
         </w:rPr>
       </w:pPr>
       <w:r>
         <w:rPr>
           <w:b/>
           <w:bCs/>
-          <w:spacing w:val="8"/>
           <w:sz w:val="28"/>
-          <w:szCs w:val="40"/>
+          <w:szCs w:val="52"/>
         </w:rPr>
         <w:t xml:space="preserve"> </w:t>
       </w:r>
@@ -16519,9 +15954,8 @@
         <w:rPr>
           <w:b/>
           <w:bCs/>
-          <w:spacing w:val="8"/>
           <w:sz w:val="28"/>
-          <w:szCs w:val="40"/>
+          <w:szCs w:val="52"/>
         </w:rPr>
         <w:t>Требования к информационной и программной совместимости.</w:t>
       </w:r>
@@ -16536,7 +15970,6 @@
         <w:rPr>
           <w:rFonts w:eastAsia="Times New Roman"/>
           <w:color w:val="2C2D2E"/>
-          <w:spacing w:val="8"/>
           <w:szCs w:val="28"/>
           <w:shd w:val="clear" w:color="auto" w:fill="FFFFFF"/>
         </w:rPr>
@@ -16544,7 +15977,6 @@
       <w:r>
         <w:rPr>
           <w:rFonts w:eastAsia="Times New Roman"/>
-          <w:spacing w:val="8"/>
           <w:szCs w:val="28"/>
           <w:lang w:eastAsia="ru-RU"/>
         </w:rPr>
@@ -16554,7 +15986,6 @@
         <w:rPr>
           <w:rFonts w:eastAsia="Times New Roman"/>
           <w:color w:val="2C2D2E"/>
-          <w:spacing w:val="8"/>
           <w:szCs w:val="28"/>
           <w:shd w:val="clear" w:color="auto" w:fill="FFFFFF"/>
         </w:rPr>
@@ -16569,7 +16000,6 @@
         <w:jc w:val="both"/>
         <w:rPr>
           <w:rFonts w:eastAsia="Times New Roman"/>
-          <w:spacing w:val="8"/>
           <w:szCs w:val="28"/>
           <w:lang w:eastAsia="ru-RU"/>
         </w:rPr>
@@ -16577,7 +16007,6 @@
       <w:r>
         <w:rPr>
           <w:rFonts w:eastAsia="Times New Roman"/>
-          <w:spacing w:val="8"/>
           <w:szCs w:val="28"/>
           <w:lang w:eastAsia="ru-RU"/>
         </w:rPr>
@@ -16589,20 +16018,20 @@
         <w:pStyle w:val="a5"/>
         <w:widowControl w:val="0"/>
         <w:numPr>
-          <w:ilvl w:val="0"/>
-          <w:numId w:val="16"/>
+          <w:ilvl w:val="2"/>
+          <w:numId w:val="26"/>
         </w:numPr>
         <w:autoSpaceDE w:val="0"/>
         <w:autoSpaceDN w:val="0"/>
         <w:spacing w:line="360" w:lineRule="auto"/>
         <w:ind w:left="0" w:firstLine="709"/>
         <w:contextualSpacing w:val="0"/>
+        <w:jc w:val="both"/>
         <w:rPr>
           <w:b/>
           <w:bCs/>
-          <w:spacing w:val="8"/>
           <w:sz w:val="28"/>
-          <w:szCs w:val="40"/>
+          <w:szCs w:val="52"/>
         </w:rPr>
       </w:pPr>
       <w:bookmarkStart w:id="22" w:name="_Toc119489017"/>
@@ -16610,9 +16039,8 @@
         <w:rPr>
           <w:b/>
           <w:bCs/>
-          <w:spacing w:val="8"/>
           <w:sz w:val="28"/>
-          <w:szCs w:val="40"/>
+          <w:szCs w:val="52"/>
         </w:rPr>
         <w:t>Требования к маркировке и упаковке.</w:t>
       </w:r>
@@ -16646,29 +16074,28 @@
         <w:pStyle w:val="a5"/>
         <w:widowControl w:val="0"/>
         <w:numPr>
-          <w:ilvl w:val="0"/>
-          <w:numId w:val="16"/>
+          <w:ilvl w:val="2"/>
+          <w:numId w:val="26"/>
         </w:numPr>
         <w:autoSpaceDE w:val="0"/>
         <w:autoSpaceDN w:val="0"/>
         <w:spacing w:line="360" w:lineRule="auto"/>
         <w:ind w:left="0" w:firstLine="709"/>
         <w:contextualSpacing w:val="0"/>
+        <w:jc w:val="both"/>
         <w:rPr>
           <w:b/>
           <w:bCs/>
-          <w:spacing w:val="8"/>
           <w:sz w:val="28"/>
-          <w:szCs w:val="40"/>
+          <w:szCs w:val="52"/>
         </w:rPr>
       </w:pPr>
       <w:r>
         <w:rPr>
           <w:b/>
           <w:bCs/>
-          <w:spacing w:val="8"/>
           <w:sz w:val="28"/>
-          <w:szCs w:val="40"/>
+          <w:szCs w:val="52"/>
         </w:rPr>
         <w:t xml:space="preserve"> </w:t>
       </w:r>
@@ -16677,9 +16104,8 @@
         <w:rPr>
           <w:b/>
           <w:bCs/>
-          <w:spacing w:val="8"/>
           <w:sz w:val="28"/>
-          <w:szCs w:val="40"/>
+          <w:szCs w:val="52"/>
         </w:rPr>
         <w:t>Требования к транспортированию и хранению.</w:t>
       </w:r>
@@ -16713,29 +16139,28 @@
         <w:pStyle w:val="a5"/>
         <w:widowControl w:val="0"/>
         <w:numPr>
-          <w:ilvl w:val="0"/>
-          <w:numId w:val="16"/>
+          <w:ilvl w:val="2"/>
+          <w:numId w:val="26"/>
         </w:numPr>
         <w:autoSpaceDE w:val="0"/>
         <w:autoSpaceDN w:val="0"/>
         <w:spacing w:line="360" w:lineRule="auto"/>
         <w:ind w:left="0" w:firstLine="709"/>
         <w:contextualSpacing w:val="0"/>
+        <w:jc w:val="both"/>
         <w:rPr>
           <w:b/>
           <w:bCs/>
-          <w:spacing w:val="8"/>
           <w:sz w:val="28"/>
-          <w:szCs w:val="40"/>
+          <w:szCs w:val="52"/>
         </w:rPr>
       </w:pPr>
       <w:r>
         <w:rPr>
           <w:b/>
           <w:bCs/>
-          <w:spacing w:val="8"/>
           <w:sz w:val="28"/>
-          <w:szCs w:val="40"/>
+          <w:szCs w:val="52"/>
         </w:rPr>
         <w:t xml:space="preserve"> </w:t>
       </w:r>
@@ -16744,9 +16169,8 @@
         <w:rPr>
           <w:b/>
           <w:bCs/>
-          <w:spacing w:val="8"/>
           <w:sz w:val="28"/>
-          <w:szCs w:val="40"/>
+          <w:szCs w:val="52"/>
         </w:rPr>
         <w:t>Специальные требования.</w:t>
       </w:r>
@@ -16774,27 +16198,32 @@
     </w:p>
     <w:p>
       <w:pPr>
+        <w:pStyle w:val="a5"/>
+        <w:widowControl w:val="0"/>
         <w:numPr>
-          <w:ilvl w:val="0"/>
-          <w:numId w:val="6"/>
+          <w:ilvl w:val="2"/>
+          <w:numId w:val="26"/>
         </w:numPr>
+        <w:autoSpaceDE w:val="0"/>
+        <w:autoSpaceDN w:val="0"/>
+        <w:spacing w:line="360" w:lineRule="auto"/>
         <w:ind w:left="0" w:firstLine="709"/>
-        <w:rPr>
-          <w:rFonts w:eastAsia="Times New Roman"/>
+        <w:contextualSpacing w:val="0"/>
+        <w:jc w:val="both"/>
+        <w:rPr>
           <w:b/>
-          <w:spacing w:val="8"/>
-          <w:szCs w:val="28"/>
-          <w:lang w:eastAsia="ru-RU"/>
+          <w:bCs/>
+          <w:sz w:val="28"/>
+          <w:szCs w:val="52"/>
         </w:rPr>
       </w:pPr>
       <w:bookmarkStart w:id="25" w:name="_Toc119489020"/>
       <w:r>
         <w:rPr>
-          <w:rFonts w:eastAsia="Times New Roman"/>
           <w:b/>
-          <w:spacing w:val="8"/>
-          <w:szCs w:val="28"/>
-          <w:lang w:eastAsia="ru-RU"/>
+          <w:bCs/>
+          <w:sz w:val="28"/>
+          <w:szCs w:val="52"/>
         </w:rPr>
         <w:t>Требования к программной документации.</w:t>
       </w:r>
@@ -16824,31 +16253,38 @@
     </w:p>
     <w:p>
       <w:pPr>
+        <w:pStyle w:val="a5"/>
+        <w:widowControl w:val="0"/>
         <w:numPr>
-          <w:ilvl w:val="0"/>
-          <w:numId w:val="6"/>
+          <w:ilvl w:val="2"/>
+          <w:numId w:val="26"/>
         </w:numPr>
+        <w:autoSpaceDE w:val="0"/>
+        <w:autoSpaceDN w:val="0"/>
+        <w:spacing w:line="360" w:lineRule="auto"/>
         <w:ind w:left="0" w:firstLine="709"/>
-        <w:rPr>
-          <w:rFonts w:eastAsia="Times New Roman"/>
+        <w:contextualSpacing w:val="0"/>
+        <w:jc w:val="both"/>
+        <w:rPr>
           <w:b/>
-          <w:szCs w:val="28"/>
-          <w:lang w:eastAsia="ru-RU"/>
+          <w:bCs/>
+          <w:sz w:val="28"/>
+          <w:szCs w:val="52"/>
         </w:rPr>
       </w:pPr>
       <w:bookmarkStart w:id="26" w:name="_Toc119489021"/>
       <w:r>
         <w:rPr>
-          <w:rFonts w:eastAsia="Times New Roman"/>
           <w:b/>
-          <w:szCs w:val="28"/>
-          <w:lang w:eastAsia="ru-RU"/>
+          <w:bCs/>
+          <w:sz w:val="28"/>
+          <w:szCs w:val="52"/>
         </w:rPr>
         <w:t>Стадии и этапы разработки.</w:t>
       </w:r>
       <w:bookmarkEnd w:id="26"/>
     </w:p>
-    <w:bookmarkEnd w:id="11"/>
+    <w:bookmarkEnd w:id="10"/>
     <w:p>
       <w:pPr>
         <w:spacing w:before="240" w:after="240"/>
@@ -16891,13 +16327,7 @@
         <w:rPr>
           <w:szCs w:val="28"/>
         </w:rPr>
-        <w:t xml:space="preserve"> </w:t>
-      </w:r>
-      <w:r>
-        <w:rPr>
-          <w:szCs w:val="28"/>
-        </w:rPr>
-        <w:t>Так же прописаны сроки выполнения задач проекта и на каждую задачу назначен исполнитель.</w:t>
+        <w:t xml:space="preserve"> Так же прописаны сроки выполнения задач проекта и на каждую задачу назначен исполнитель.</w:t>
       </w:r>
     </w:p>
     <w:p>
@@ -16989,31 +16419,13 @@
                 <w:szCs w:val="28"/>
               </w:rPr>
             </w:pPr>
-            <w:proofErr w:type="spellStart"/>
             <w:r>
               <w:rPr>
                 <w:rFonts w:eastAsia="Times New Roman"/>
                 <w:szCs w:val="28"/>
               </w:rPr>
-              <w:t>Содержание</w:t>
-            </w:r>
-            <w:proofErr w:type="spellEnd"/>
-            <w:r>
-              <w:rPr>
-                <w:rFonts w:eastAsia="Times New Roman"/>
-                <w:szCs w:val="28"/>
-              </w:rPr>
-              <w:t xml:space="preserve"> </w:t>
-            </w:r>
-            <w:proofErr w:type="spellStart"/>
-            <w:r>
-              <w:rPr>
-                <w:rFonts w:eastAsia="Times New Roman"/>
-                <w:szCs w:val="28"/>
-              </w:rPr>
-              <w:t>работы</w:t>
-            </w:r>
-            <w:proofErr w:type="spellEnd"/>
+              <w:t>Содержание работы</w:t>
+            </w:r>
           </w:p>
         </w:tc>
         <w:tc>
@@ -17029,7 +16441,6 @@
                 <w:szCs w:val="28"/>
               </w:rPr>
             </w:pPr>
-            <w:proofErr w:type="spellStart"/>
             <w:r>
               <w:rPr>
                 <w:rFonts w:eastAsia="Times New Roman"/>
@@ -17037,7 +16448,6 @@
               </w:rPr>
               <w:t>Срок</w:t>
             </w:r>
-            <w:proofErr w:type="spellEnd"/>
           </w:p>
         </w:tc>
         <w:tc>
@@ -17053,7 +16463,6 @@
                 <w:szCs w:val="28"/>
               </w:rPr>
             </w:pPr>
-            <w:proofErr w:type="spellStart"/>
             <w:r>
               <w:rPr>
                 <w:rFonts w:eastAsia="Times New Roman"/>
@@ -17061,7 +16470,6 @@
               </w:rPr>
               <w:t>Исполнитель</w:t>
             </w:r>
-            <w:proofErr w:type="spellEnd"/>
             <w:r>
               <w:rPr>
                 <w:rFonts w:eastAsia="Times New Roman"/>
@@ -17070,7 +16478,6 @@
               </w:rPr>
               <w:t xml:space="preserve"> </w:t>
             </w:r>
-            <w:proofErr w:type="spellStart"/>
             <w:r>
               <w:rPr>
                 <w:rFonts w:eastAsia="Times New Roman"/>
@@ -17078,7 +16485,6 @@
               </w:rPr>
               <w:t>этапы</w:t>
             </w:r>
-            <w:proofErr w:type="spellEnd"/>
             <w:r>
               <w:rPr>
                 <w:rFonts w:eastAsia="Times New Roman"/>
@@ -17087,7 +16493,6 @@
               </w:rPr>
               <w:t xml:space="preserve"> </w:t>
             </w:r>
-            <w:proofErr w:type="spellStart"/>
             <w:r>
               <w:rPr>
                 <w:rFonts w:eastAsia="Times New Roman"/>
@@ -17095,7 +16500,6 @@
               </w:rPr>
               <w:t>разработки</w:t>
             </w:r>
-            <w:proofErr w:type="spellEnd"/>
           </w:p>
         </w:tc>
       </w:tr>
@@ -17139,47 +16543,13 @@
                 <w:szCs w:val="28"/>
               </w:rPr>
             </w:pPr>
-            <w:proofErr w:type="spellStart"/>
             <w:r>
               <w:rPr>
                 <w:rFonts w:eastAsia="Times New Roman"/>
                 <w:szCs w:val="28"/>
               </w:rPr>
-              <w:t>Разработка</w:t>
-            </w:r>
-            <w:proofErr w:type="spellEnd"/>
-            <w:r>
-              <w:rPr>
-                <w:rFonts w:eastAsia="Times New Roman"/>
-                <w:szCs w:val="28"/>
-              </w:rPr>
-              <w:t xml:space="preserve"> </w:t>
-            </w:r>
-            <w:proofErr w:type="spellStart"/>
-            <w:r>
-              <w:rPr>
-                <w:rFonts w:eastAsia="Times New Roman"/>
-                <w:szCs w:val="28"/>
-              </w:rPr>
-              <w:t>устава</w:t>
-            </w:r>
-            <w:proofErr w:type="spellEnd"/>
-            <w:r>
-              <w:rPr>
-                <w:rFonts w:eastAsia="Times New Roman"/>
-                <w:szCs w:val="28"/>
-              </w:rPr>
-              <w:t xml:space="preserve"> </w:t>
-            </w:r>
-            <w:proofErr w:type="spellStart"/>
-            <w:r>
-              <w:rPr>
-                <w:rFonts w:eastAsia="Times New Roman"/>
-                <w:szCs w:val="28"/>
-              </w:rPr>
-              <w:t>проекта</w:t>
-            </w:r>
-            <w:proofErr w:type="spellEnd"/>
+              <w:t>Разработка устава проекта</w:t>
+            </w:r>
           </w:p>
         </w:tc>
         <w:tc>
@@ -17200,17 +16570,8 @@
                 <w:rFonts w:eastAsia="Times New Roman"/>
                 <w:szCs w:val="28"/>
               </w:rPr>
-              <w:t xml:space="preserve">7 </w:t>
-            </w:r>
-            <w:proofErr w:type="spellStart"/>
-            <w:r>
-              <w:rPr>
-                <w:rFonts w:eastAsia="Times New Roman"/>
-                <w:szCs w:val="28"/>
-              </w:rPr>
-              <w:t>дней</w:t>
-            </w:r>
-            <w:proofErr w:type="spellEnd"/>
+              <w:t>7 дней</w:t>
+            </w:r>
           </w:p>
         </w:tc>
         <w:tc>
@@ -17275,47 +16636,13 @@
                 <w:szCs w:val="28"/>
               </w:rPr>
             </w:pPr>
-            <w:proofErr w:type="spellStart"/>
             <w:r>
               <w:rPr>
                 <w:rFonts w:eastAsia="Times New Roman"/>
                 <w:szCs w:val="28"/>
               </w:rPr>
-              <w:t>Исследование</w:t>
-            </w:r>
-            <w:proofErr w:type="spellEnd"/>
-            <w:r>
-              <w:rPr>
-                <w:rFonts w:eastAsia="Times New Roman"/>
-                <w:szCs w:val="28"/>
-              </w:rPr>
-              <w:t xml:space="preserve"> </w:t>
-            </w:r>
-            <w:proofErr w:type="spellStart"/>
-            <w:r>
-              <w:rPr>
-                <w:rFonts w:eastAsia="Times New Roman"/>
-                <w:szCs w:val="28"/>
-              </w:rPr>
-              <w:t>предметной</w:t>
-            </w:r>
-            <w:proofErr w:type="spellEnd"/>
-            <w:r>
-              <w:rPr>
-                <w:rFonts w:eastAsia="Times New Roman"/>
-                <w:szCs w:val="28"/>
-              </w:rPr>
-              <w:t xml:space="preserve"> </w:t>
-            </w:r>
-            <w:proofErr w:type="spellStart"/>
-            <w:r>
-              <w:rPr>
-                <w:rFonts w:eastAsia="Times New Roman"/>
-                <w:szCs w:val="28"/>
-              </w:rPr>
-              <w:t>области</w:t>
-            </w:r>
-            <w:proofErr w:type="spellEnd"/>
+              <w:t>Исследование предметной области</w:t>
+            </w:r>
           </w:p>
         </w:tc>
         <w:tc>
@@ -17336,17 +16663,8 @@
                 <w:rFonts w:eastAsia="Times New Roman"/>
                 <w:szCs w:val="28"/>
               </w:rPr>
-              <w:t xml:space="preserve">6 </w:t>
-            </w:r>
-            <w:proofErr w:type="spellStart"/>
-            <w:r>
-              <w:rPr>
-                <w:rFonts w:eastAsia="Times New Roman"/>
-                <w:szCs w:val="28"/>
-              </w:rPr>
-              <w:t>дней</w:t>
-            </w:r>
-            <w:proofErr w:type="spellEnd"/>
+              <w:t>6 дней</w:t>
+            </w:r>
           </w:p>
         </w:tc>
         <w:tc>
@@ -17379,37 +16697,12 @@
                 <w:szCs w:val="28"/>
               </w:rPr>
             </w:pPr>
-            <w:proofErr w:type="spellStart"/>
             <w:r>
               <w:rPr>
                 <w:rFonts w:eastAsia="Times New Roman"/>
                 <w:szCs w:val="28"/>
               </w:rPr>
-              <w:t>Михайлов</w:t>
-            </w:r>
-            <w:proofErr w:type="spellEnd"/>
-            <w:r>
-              <w:rPr>
-                <w:rFonts w:eastAsia="Times New Roman"/>
-                <w:szCs w:val="28"/>
-              </w:rPr>
-              <w:t xml:space="preserve"> </w:t>
-            </w:r>
-            <w:proofErr w:type="spellStart"/>
-            <w:r>
-              <w:rPr>
-                <w:rFonts w:eastAsia="Times New Roman"/>
-                <w:szCs w:val="28"/>
-              </w:rPr>
-              <w:t>Максим</w:t>
-            </w:r>
-            <w:proofErr w:type="spellEnd"/>
-            <w:r>
-              <w:rPr>
-                <w:rFonts w:eastAsia="Times New Roman"/>
-                <w:szCs w:val="28"/>
-              </w:rPr>
-              <w:t>;</w:t>
+              <w:t>Михайлов Максим;</w:t>
             </w:r>
           </w:p>
         </w:tc>
@@ -17453,47 +16746,13 @@
                 <w:szCs w:val="28"/>
               </w:rPr>
             </w:pPr>
-            <w:proofErr w:type="spellStart"/>
             <w:r>
               <w:rPr>
                 <w:rFonts w:eastAsia="Times New Roman"/>
                 <w:szCs w:val="28"/>
               </w:rPr>
-              <w:t>Определение</w:t>
-            </w:r>
-            <w:proofErr w:type="spellEnd"/>
-            <w:r>
-              <w:rPr>
-                <w:rFonts w:eastAsia="Times New Roman"/>
-                <w:szCs w:val="28"/>
-              </w:rPr>
-              <w:t xml:space="preserve"> </w:t>
-            </w:r>
-            <w:proofErr w:type="spellStart"/>
-            <w:r>
-              <w:rPr>
-                <w:rFonts w:eastAsia="Times New Roman"/>
-                <w:szCs w:val="28"/>
-              </w:rPr>
-              <w:t>последовательности</w:t>
-            </w:r>
-            <w:proofErr w:type="spellEnd"/>
-            <w:r>
-              <w:rPr>
-                <w:rFonts w:eastAsia="Times New Roman"/>
-                <w:szCs w:val="28"/>
-              </w:rPr>
-              <w:t xml:space="preserve"> </w:t>
-            </w:r>
-            <w:proofErr w:type="spellStart"/>
-            <w:r>
-              <w:rPr>
-                <w:rFonts w:eastAsia="Times New Roman"/>
-                <w:szCs w:val="28"/>
-              </w:rPr>
-              <w:t>работ</w:t>
-            </w:r>
-            <w:proofErr w:type="spellEnd"/>
+              <w:t>Определение последовательности работ</w:t>
+            </w:r>
           </w:p>
         </w:tc>
         <w:tc>
@@ -17514,17 +16773,8 @@
                 <w:rFonts w:eastAsia="Times New Roman"/>
                 <w:szCs w:val="28"/>
               </w:rPr>
-              <w:t xml:space="preserve">2 </w:t>
-            </w:r>
-            <w:proofErr w:type="spellStart"/>
-            <w:r>
-              <w:rPr>
-                <w:rFonts w:eastAsia="Times New Roman"/>
-                <w:szCs w:val="28"/>
-              </w:rPr>
-              <w:t>дня</w:t>
-            </w:r>
-            <w:proofErr w:type="spellEnd"/>
+              <w:t>2 дня</w:t>
+            </w:r>
           </w:p>
         </w:tc>
         <w:tc>
@@ -17557,37 +16807,12 @@
                 <w:szCs w:val="28"/>
               </w:rPr>
             </w:pPr>
-            <w:proofErr w:type="spellStart"/>
             <w:r>
               <w:rPr>
                 <w:rFonts w:eastAsia="Times New Roman"/>
                 <w:szCs w:val="28"/>
               </w:rPr>
-              <w:t>Швецов</w:t>
-            </w:r>
-            <w:proofErr w:type="spellEnd"/>
-            <w:r>
-              <w:rPr>
-                <w:rFonts w:eastAsia="Times New Roman"/>
-                <w:szCs w:val="28"/>
-              </w:rPr>
-              <w:t xml:space="preserve"> </w:t>
-            </w:r>
-            <w:proofErr w:type="spellStart"/>
-            <w:r>
-              <w:rPr>
-                <w:rFonts w:eastAsia="Times New Roman"/>
-                <w:szCs w:val="28"/>
-              </w:rPr>
-              <w:t>Кирилл</w:t>
-            </w:r>
-            <w:proofErr w:type="spellEnd"/>
-            <w:r>
-              <w:rPr>
-                <w:rFonts w:eastAsia="Times New Roman"/>
-                <w:szCs w:val="28"/>
-              </w:rPr>
-              <w:t>;</w:t>
+              <w:t>Швецов Кирилл;</w:t>
             </w:r>
           </w:p>
         </w:tc>
@@ -17631,37 +16856,12 @@
                 <w:szCs w:val="28"/>
               </w:rPr>
             </w:pPr>
-            <w:proofErr w:type="spellStart"/>
             <w:r>
               <w:rPr>
                 <w:rFonts w:eastAsia="Times New Roman"/>
                 <w:szCs w:val="28"/>
               </w:rPr>
-              <w:t>Составление</w:t>
-            </w:r>
-            <w:proofErr w:type="spellEnd"/>
-            <w:r>
-              <w:rPr>
-                <w:rFonts w:eastAsia="Times New Roman"/>
-                <w:szCs w:val="28"/>
-              </w:rPr>
-              <w:t xml:space="preserve"> </w:t>
-            </w:r>
-            <w:proofErr w:type="spellStart"/>
-            <w:r>
-              <w:rPr>
-                <w:rFonts w:eastAsia="Times New Roman"/>
-                <w:szCs w:val="28"/>
-              </w:rPr>
-              <w:t>диаграммы</w:t>
-            </w:r>
-            <w:proofErr w:type="spellEnd"/>
-            <w:r>
-              <w:rPr>
-                <w:rFonts w:eastAsia="Times New Roman"/>
-                <w:szCs w:val="28"/>
-              </w:rPr>
-              <w:t xml:space="preserve"> Ганта</w:t>
+              <w:t>Составление диаграммы Ганта</w:t>
             </w:r>
           </w:p>
         </w:tc>
@@ -17683,17 +16883,8 @@
                 <w:rFonts w:eastAsia="Times New Roman"/>
                 <w:szCs w:val="28"/>
               </w:rPr>
-              <w:t xml:space="preserve">8 </w:t>
-            </w:r>
-            <w:proofErr w:type="spellStart"/>
-            <w:r>
-              <w:rPr>
-                <w:rFonts w:eastAsia="Times New Roman"/>
-                <w:szCs w:val="28"/>
-              </w:rPr>
-              <w:t>дней</w:t>
-            </w:r>
-            <w:proofErr w:type="spellEnd"/>
+              <w:t>8 дней</w:t>
+            </w:r>
           </w:p>
         </w:tc>
         <w:tc>
@@ -17709,37 +16900,12 @@
                 <w:szCs w:val="28"/>
               </w:rPr>
             </w:pPr>
-            <w:proofErr w:type="spellStart"/>
             <w:r>
               <w:rPr>
                 <w:rFonts w:eastAsia="Times New Roman"/>
                 <w:szCs w:val="28"/>
               </w:rPr>
-              <w:t>Швецов</w:t>
-            </w:r>
-            <w:proofErr w:type="spellEnd"/>
-            <w:r>
-              <w:rPr>
-                <w:rFonts w:eastAsia="Times New Roman"/>
-                <w:szCs w:val="28"/>
-              </w:rPr>
-              <w:t xml:space="preserve"> </w:t>
-            </w:r>
-            <w:proofErr w:type="spellStart"/>
-            <w:r>
-              <w:rPr>
-                <w:rFonts w:eastAsia="Times New Roman"/>
-                <w:szCs w:val="28"/>
-              </w:rPr>
-              <w:t>Кирилл</w:t>
-            </w:r>
-            <w:proofErr w:type="spellEnd"/>
-            <w:r>
-              <w:rPr>
-                <w:rFonts w:eastAsia="Times New Roman"/>
-                <w:szCs w:val="28"/>
-              </w:rPr>
-              <w:t xml:space="preserve">; </w:t>
+              <w:t xml:space="preserve">Швецов Кирилл; </w:t>
             </w:r>
           </w:p>
           <w:p>
@@ -17800,47 +16966,13 @@
                 <w:szCs w:val="28"/>
               </w:rPr>
             </w:pPr>
-            <w:proofErr w:type="spellStart"/>
             <w:r>
               <w:rPr>
                 <w:rFonts w:eastAsia="Times New Roman"/>
                 <w:szCs w:val="28"/>
               </w:rPr>
-              <w:t>Составление</w:t>
-            </w:r>
-            <w:proofErr w:type="spellEnd"/>
-            <w:r>
-              <w:rPr>
-                <w:rFonts w:eastAsia="Times New Roman"/>
-                <w:szCs w:val="28"/>
-              </w:rPr>
-              <w:t xml:space="preserve"> </w:t>
-            </w:r>
-            <w:proofErr w:type="spellStart"/>
-            <w:r>
-              <w:rPr>
-                <w:rFonts w:eastAsia="Times New Roman"/>
-                <w:szCs w:val="28"/>
-              </w:rPr>
-              <w:t>технического</w:t>
-            </w:r>
-            <w:proofErr w:type="spellEnd"/>
-            <w:r>
-              <w:rPr>
-                <w:rFonts w:eastAsia="Times New Roman"/>
-                <w:szCs w:val="28"/>
-              </w:rPr>
-              <w:t xml:space="preserve"> </w:t>
-            </w:r>
-            <w:proofErr w:type="spellStart"/>
-            <w:r>
-              <w:rPr>
-                <w:rFonts w:eastAsia="Times New Roman"/>
-                <w:szCs w:val="28"/>
-              </w:rPr>
-              <w:t>задания</w:t>
-            </w:r>
-            <w:proofErr w:type="spellEnd"/>
+              <w:t>Составление технического задания</w:t>
+            </w:r>
           </w:p>
         </w:tc>
         <w:tc>
@@ -17861,17 +16993,8 @@
                 <w:rFonts w:eastAsia="Times New Roman"/>
                 <w:szCs w:val="28"/>
               </w:rPr>
-              <w:t xml:space="preserve">14 </w:t>
-            </w:r>
-            <w:proofErr w:type="spellStart"/>
-            <w:r>
-              <w:rPr>
-                <w:rFonts w:eastAsia="Times New Roman"/>
-                <w:szCs w:val="28"/>
-              </w:rPr>
-              <w:t>дней</w:t>
-            </w:r>
-            <w:proofErr w:type="spellEnd"/>
+              <w:t>14 дней</w:t>
+            </w:r>
           </w:p>
         </w:tc>
         <w:tc>
@@ -17965,17 +17088,8 @@
                 <w:rFonts w:eastAsia="Times New Roman"/>
                 <w:szCs w:val="28"/>
               </w:rPr>
-              <w:t xml:space="preserve">5 </w:t>
-            </w:r>
-            <w:proofErr w:type="spellStart"/>
-            <w:r>
-              <w:rPr>
-                <w:rFonts w:eastAsia="Times New Roman"/>
-                <w:szCs w:val="28"/>
-              </w:rPr>
-              <w:t>дней</w:t>
-            </w:r>
-            <w:proofErr w:type="spellEnd"/>
+              <w:t>5 дней</w:t>
+            </w:r>
           </w:p>
         </w:tc>
         <w:tc>
@@ -18040,47 +17154,13 @@
                 <w:szCs w:val="28"/>
               </w:rPr>
             </w:pPr>
-            <w:proofErr w:type="spellStart"/>
             <w:r>
               <w:rPr>
                 <w:rFonts w:eastAsia="Times New Roman"/>
                 <w:szCs w:val="28"/>
               </w:rPr>
-              <w:t>Разработка</w:t>
-            </w:r>
-            <w:proofErr w:type="spellEnd"/>
-            <w:r>
-              <w:rPr>
-                <w:rFonts w:eastAsia="Times New Roman"/>
-                <w:szCs w:val="28"/>
-              </w:rPr>
-              <w:t xml:space="preserve"> </w:t>
-            </w:r>
-            <w:proofErr w:type="spellStart"/>
-            <w:r>
-              <w:rPr>
-                <w:rFonts w:eastAsia="Times New Roman"/>
-                <w:szCs w:val="28"/>
-              </w:rPr>
-              <w:t>базы</w:t>
-            </w:r>
-            <w:proofErr w:type="spellEnd"/>
-            <w:r>
-              <w:rPr>
-                <w:rFonts w:eastAsia="Times New Roman"/>
-                <w:szCs w:val="28"/>
-              </w:rPr>
-              <w:t xml:space="preserve"> </w:t>
-            </w:r>
-            <w:proofErr w:type="spellStart"/>
-            <w:r>
-              <w:rPr>
-                <w:rFonts w:eastAsia="Times New Roman"/>
-                <w:szCs w:val="28"/>
-              </w:rPr>
-              <w:t>данных</w:t>
-            </w:r>
-            <w:proofErr w:type="spellEnd"/>
+              <w:t>Разработка базы данных</w:t>
+            </w:r>
           </w:p>
         </w:tc>
         <w:tc>
@@ -18101,17 +17181,8 @@
                 <w:rFonts w:eastAsia="Times New Roman"/>
                 <w:szCs w:val="28"/>
               </w:rPr>
-              <w:t xml:space="preserve">14 </w:t>
-            </w:r>
-            <w:proofErr w:type="spellStart"/>
-            <w:r>
-              <w:rPr>
-                <w:rFonts w:eastAsia="Times New Roman"/>
-                <w:szCs w:val="28"/>
-              </w:rPr>
-              <w:t>дней</w:t>
-            </w:r>
-            <w:proofErr w:type="spellEnd"/>
+              <w:t>14 дней</w:t>
+            </w:r>
           </w:p>
         </w:tc>
         <w:tc>
@@ -18127,31 +17198,13 @@
                 <w:szCs w:val="28"/>
               </w:rPr>
             </w:pPr>
-            <w:proofErr w:type="spellStart"/>
             <w:r>
               <w:rPr>
                 <w:rFonts w:eastAsia="Times New Roman"/>
                 <w:szCs w:val="28"/>
               </w:rPr>
-              <w:t>Михайлов</w:t>
-            </w:r>
-            <w:proofErr w:type="spellEnd"/>
-            <w:r>
-              <w:rPr>
-                <w:rFonts w:eastAsia="Times New Roman"/>
-                <w:szCs w:val="28"/>
-              </w:rPr>
-              <w:t xml:space="preserve"> </w:t>
-            </w:r>
-            <w:proofErr w:type="spellStart"/>
-            <w:r>
-              <w:rPr>
-                <w:rFonts w:eastAsia="Times New Roman"/>
-                <w:szCs w:val="28"/>
-              </w:rPr>
-              <w:t>Максимм</w:t>
-            </w:r>
-            <w:proofErr w:type="spellEnd"/>
+              <w:t>Михайлов Максимм</w:t>
+            </w:r>
           </w:p>
         </w:tc>
       </w:tr>
@@ -18223,17 +17276,8 @@
                 <w:rFonts w:eastAsia="Times New Roman"/>
                 <w:szCs w:val="28"/>
               </w:rPr>
-              <w:t xml:space="preserve">14 </w:t>
-            </w:r>
-            <w:proofErr w:type="spellStart"/>
-            <w:r>
-              <w:rPr>
-                <w:rFonts w:eastAsia="Times New Roman"/>
-                <w:szCs w:val="28"/>
-              </w:rPr>
-              <w:t>дней</w:t>
-            </w:r>
-            <w:proofErr w:type="spellEnd"/>
+              <w:t>14 дней</w:t>
+            </w:r>
           </w:p>
         </w:tc>
         <w:tc>
@@ -18249,37 +17293,12 @@
                 <w:szCs w:val="28"/>
               </w:rPr>
             </w:pPr>
-            <w:proofErr w:type="spellStart"/>
             <w:r>
               <w:rPr>
                 <w:rFonts w:eastAsia="Times New Roman"/>
                 <w:szCs w:val="28"/>
               </w:rPr>
-              <w:t>Швецов</w:t>
-            </w:r>
-            <w:proofErr w:type="spellEnd"/>
-            <w:r>
-              <w:rPr>
-                <w:rFonts w:eastAsia="Times New Roman"/>
-                <w:szCs w:val="28"/>
-              </w:rPr>
-              <w:t xml:space="preserve"> </w:t>
-            </w:r>
-            <w:proofErr w:type="spellStart"/>
-            <w:r>
-              <w:rPr>
-                <w:rFonts w:eastAsia="Times New Roman"/>
-                <w:szCs w:val="28"/>
-              </w:rPr>
-              <w:t>Кирилл</w:t>
-            </w:r>
-            <w:proofErr w:type="spellEnd"/>
-            <w:r>
-              <w:rPr>
-                <w:rFonts w:eastAsia="Times New Roman"/>
-                <w:szCs w:val="28"/>
-              </w:rPr>
-              <w:t>;</w:t>
+              <w:t>Швецов Кирилл;</w:t>
             </w:r>
           </w:p>
         </w:tc>
@@ -18352,17 +17371,8 @@
                 <w:rFonts w:eastAsia="Times New Roman"/>
                 <w:szCs w:val="28"/>
               </w:rPr>
-              <w:t xml:space="preserve">14 </w:t>
-            </w:r>
-            <w:proofErr w:type="spellStart"/>
-            <w:r>
-              <w:rPr>
-                <w:rFonts w:eastAsia="Times New Roman"/>
-                <w:szCs w:val="28"/>
-              </w:rPr>
-              <w:t>дней</w:t>
-            </w:r>
-            <w:proofErr w:type="spellEnd"/>
+              <w:t>14 дней</w:t>
+            </w:r>
           </w:p>
         </w:tc>
         <w:tc>
@@ -18378,37 +17388,12 @@
                 <w:szCs w:val="28"/>
               </w:rPr>
             </w:pPr>
-            <w:proofErr w:type="spellStart"/>
             <w:r>
               <w:rPr>
                 <w:rFonts w:eastAsia="Times New Roman"/>
                 <w:szCs w:val="28"/>
               </w:rPr>
-              <w:t>Михайлов</w:t>
-            </w:r>
-            <w:proofErr w:type="spellEnd"/>
-            <w:r>
-              <w:rPr>
-                <w:rFonts w:eastAsia="Times New Roman"/>
-                <w:szCs w:val="28"/>
-              </w:rPr>
-              <w:t xml:space="preserve"> </w:t>
-            </w:r>
-            <w:proofErr w:type="spellStart"/>
-            <w:r>
-              <w:rPr>
-                <w:rFonts w:eastAsia="Times New Roman"/>
-                <w:szCs w:val="28"/>
-              </w:rPr>
-              <w:t>Максим</w:t>
-            </w:r>
-            <w:proofErr w:type="spellEnd"/>
-            <w:r>
-              <w:rPr>
-                <w:rFonts w:eastAsia="Times New Roman"/>
-                <w:szCs w:val="28"/>
-              </w:rPr>
-              <w:t>;</w:t>
+              <w:t>Михайлов Максим;</w:t>
             </w:r>
           </w:p>
         </w:tc>
@@ -18452,7 +17437,6 @@
                 <w:szCs w:val="28"/>
               </w:rPr>
             </w:pPr>
-            <w:proofErr w:type="spellStart"/>
             <w:r>
               <w:rPr>
                 <w:rFonts w:eastAsia="Times New Roman"/>
@@ -18460,7 +17444,6 @@
               </w:rPr>
               <w:t>Тестирование</w:t>
             </w:r>
-            <w:proofErr w:type="spellEnd"/>
           </w:p>
         </w:tc>
         <w:tc>
@@ -18481,17 +17464,8 @@
                 <w:rFonts w:eastAsia="Times New Roman"/>
                 <w:szCs w:val="28"/>
               </w:rPr>
-              <w:t xml:space="preserve">14 </w:t>
-            </w:r>
-            <w:proofErr w:type="spellStart"/>
-            <w:r>
-              <w:rPr>
-                <w:rFonts w:eastAsia="Times New Roman"/>
-                <w:szCs w:val="28"/>
-              </w:rPr>
-              <w:t>дней</w:t>
-            </w:r>
-            <w:proofErr w:type="spellEnd"/>
+              <w:t>14 дней</w:t>
+            </w:r>
           </w:p>
         </w:tc>
         <w:tc>
@@ -18507,37 +17481,12 @@
                 <w:szCs w:val="28"/>
               </w:rPr>
             </w:pPr>
-            <w:proofErr w:type="spellStart"/>
             <w:r>
               <w:rPr>
                 <w:rFonts w:eastAsia="Times New Roman"/>
                 <w:szCs w:val="28"/>
               </w:rPr>
-              <w:t>Перунов</w:t>
-            </w:r>
-            <w:proofErr w:type="spellEnd"/>
-            <w:r>
-              <w:rPr>
-                <w:rFonts w:eastAsia="Times New Roman"/>
-                <w:szCs w:val="28"/>
-              </w:rPr>
-              <w:t xml:space="preserve"> </w:t>
-            </w:r>
-            <w:proofErr w:type="spellStart"/>
-            <w:r>
-              <w:rPr>
-                <w:rFonts w:eastAsia="Times New Roman"/>
-                <w:szCs w:val="28"/>
-              </w:rPr>
-              <w:t>Яраслав</w:t>
-            </w:r>
-            <w:proofErr w:type="spellEnd"/>
-            <w:r>
-              <w:rPr>
-                <w:rFonts w:eastAsia="Times New Roman"/>
-                <w:szCs w:val="28"/>
-              </w:rPr>
-              <w:t>;</w:t>
+              <w:t>Перунов Яраслав;</w:t>
             </w:r>
           </w:p>
         </w:tc>
@@ -18581,31 +17530,13 @@
                 <w:szCs w:val="28"/>
               </w:rPr>
             </w:pPr>
-            <w:proofErr w:type="spellStart"/>
             <w:r>
               <w:rPr>
                 <w:rFonts w:eastAsia="Times New Roman"/>
                 <w:szCs w:val="28"/>
               </w:rPr>
-              <w:t>Отладка</w:t>
-            </w:r>
-            <w:proofErr w:type="spellEnd"/>
-            <w:r>
-              <w:rPr>
-                <w:rFonts w:eastAsia="Times New Roman"/>
-                <w:szCs w:val="28"/>
-              </w:rPr>
-              <w:t xml:space="preserve"> </w:t>
-            </w:r>
-            <w:proofErr w:type="spellStart"/>
-            <w:r>
-              <w:rPr>
-                <w:rFonts w:eastAsia="Times New Roman"/>
-                <w:szCs w:val="28"/>
-              </w:rPr>
-              <w:t>проекта</w:t>
-            </w:r>
-            <w:proofErr w:type="spellEnd"/>
+              <w:t>Отладка проекта</w:t>
+            </w:r>
           </w:p>
         </w:tc>
         <w:tc>
@@ -18626,17 +17557,8 @@
                 <w:rFonts w:eastAsia="Times New Roman"/>
                 <w:szCs w:val="28"/>
               </w:rPr>
-              <w:t xml:space="preserve"> 5 </w:t>
-            </w:r>
-            <w:proofErr w:type="spellStart"/>
-            <w:r>
-              <w:rPr>
-                <w:rFonts w:eastAsia="Times New Roman"/>
-                <w:szCs w:val="28"/>
-              </w:rPr>
-              <w:t>дней</w:t>
-            </w:r>
-            <w:proofErr w:type="spellEnd"/>
+              <w:t xml:space="preserve"> 5 дней</w:t>
+            </w:r>
           </w:p>
         </w:tc>
         <w:tc>
@@ -18717,28 +17639,12 @@
               </w:rPr>
               <w:t xml:space="preserve">  </w:t>
             </w:r>
-            <w:proofErr w:type="spellStart"/>
-            <w:r>
-              <w:rPr>
-                <w:szCs w:val="28"/>
-              </w:rPr>
-              <w:t>Перунов</w:t>
-            </w:r>
-            <w:proofErr w:type="spellEnd"/>
-            <w:r>
-              <w:rPr>
-                <w:szCs w:val="28"/>
-              </w:rPr>
-              <w:t xml:space="preserve"> </w:t>
-            </w:r>
-            <w:proofErr w:type="spellStart"/>
-            <w:r>
-              <w:rPr>
-                <w:szCs w:val="28"/>
-              </w:rPr>
-              <w:t>Яраслав</w:t>
-            </w:r>
-            <w:proofErr w:type="spellEnd"/>
+            <w:r>
+              <w:rPr>
+                <w:szCs w:val="28"/>
+              </w:rPr>
+              <w:t>Перунов Яраслав</w:t>
+            </w:r>
           </w:p>
         </w:tc>
       </w:tr>
@@ -18781,47 +17687,13 @@
                 <w:szCs w:val="28"/>
               </w:rPr>
             </w:pPr>
-            <w:proofErr w:type="spellStart"/>
             <w:r>
               <w:rPr>
                 <w:rFonts w:eastAsia="Times New Roman"/>
                 <w:szCs w:val="28"/>
               </w:rPr>
-              <w:t>Создание</w:t>
-            </w:r>
-            <w:proofErr w:type="spellEnd"/>
-            <w:r>
-              <w:rPr>
-                <w:rFonts w:eastAsia="Times New Roman"/>
-                <w:szCs w:val="28"/>
-              </w:rPr>
-              <w:t xml:space="preserve"> </w:t>
-            </w:r>
-            <w:proofErr w:type="spellStart"/>
-            <w:r>
-              <w:rPr>
-                <w:rFonts w:eastAsia="Times New Roman"/>
-                <w:szCs w:val="28"/>
-              </w:rPr>
-              <w:t>отчета</w:t>
-            </w:r>
-            <w:proofErr w:type="spellEnd"/>
-            <w:r>
-              <w:rPr>
-                <w:rFonts w:eastAsia="Times New Roman"/>
-                <w:szCs w:val="28"/>
-              </w:rPr>
-              <w:t xml:space="preserve"> и </w:t>
-            </w:r>
-            <w:proofErr w:type="spellStart"/>
-            <w:r>
-              <w:rPr>
-                <w:rFonts w:eastAsia="Times New Roman"/>
-                <w:szCs w:val="28"/>
-              </w:rPr>
-              <w:t>презентации</w:t>
-            </w:r>
-            <w:proofErr w:type="spellEnd"/>
+              <w:t>Создание отчета и презентации</w:t>
+            </w:r>
           </w:p>
         </w:tc>
         <w:tc>
@@ -18842,17 +17714,8 @@
                 <w:rFonts w:eastAsia="Times New Roman"/>
                 <w:szCs w:val="28"/>
               </w:rPr>
-              <w:t xml:space="preserve">1 </w:t>
-            </w:r>
-            <w:proofErr w:type="spellStart"/>
-            <w:r>
-              <w:rPr>
-                <w:rFonts w:eastAsia="Times New Roman"/>
-                <w:szCs w:val="28"/>
-              </w:rPr>
-              <w:t>день</w:t>
-            </w:r>
-            <w:proofErr w:type="spellEnd"/>
+              <w:t>1 день</w:t>
+            </w:r>
           </w:p>
         </w:tc>
         <w:tc>
@@ -18933,28 +17796,12 @@
               </w:rPr>
               <w:t xml:space="preserve">  </w:t>
             </w:r>
-            <w:proofErr w:type="spellStart"/>
-            <w:r>
-              <w:rPr>
-                <w:szCs w:val="28"/>
-              </w:rPr>
-              <w:t>Перунов</w:t>
-            </w:r>
-            <w:proofErr w:type="spellEnd"/>
-            <w:r>
-              <w:rPr>
-                <w:szCs w:val="28"/>
-              </w:rPr>
-              <w:t xml:space="preserve"> </w:t>
-            </w:r>
-            <w:proofErr w:type="spellStart"/>
-            <w:r>
-              <w:rPr>
-                <w:szCs w:val="28"/>
-              </w:rPr>
-              <w:t>Яраслав</w:t>
-            </w:r>
-            <w:proofErr w:type="spellEnd"/>
+            <w:r>
+              <w:rPr>
+                <w:szCs w:val="28"/>
+              </w:rPr>
+              <w:t>Перунов Яраслав</w:t>
+            </w:r>
           </w:p>
         </w:tc>
       </w:tr>
@@ -18997,47 +17844,13 @@
                 <w:szCs w:val="28"/>
               </w:rPr>
             </w:pPr>
-            <w:proofErr w:type="spellStart"/>
             <w:r>
               <w:rPr>
                 <w:rFonts w:eastAsia="Times New Roman"/>
                 <w:szCs w:val="28"/>
               </w:rPr>
-              <w:t>Демонстрация</w:t>
-            </w:r>
-            <w:proofErr w:type="spellEnd"/>
-            <w:r>
-              <w:rPr>
-                <w:rFonts w:eastAsia="Times New Roman"/>
-                <w:szCs w:val="28"/>
-              </w:rPr>
-              <w:t xml:space="preserve"> и </w:t>
-            </w:r>
-            <w:proofErr w:type="spellStart"/>
-            <w:r>
-              <w:rPr>
-                <w:rFonts w:eastAsia="Times New Roman"/>
-                <w:szCs w:val="28"/>
-              </w:rPr>
-              <w:t>защита</w:t>
-            </w:r>
-            <w:proofErr w:type="spellEnd"/>
-            <w:r>
-              <w:rPr>
-                <w:rFonts w:eastAsia="Times New Roman"/>
-                <w:szCs w:val="28"/>
-              </w:rPr>
-              <w:t xml:space="preserve"> </w:t>
-            </w:r>
-            <w:proofErr w:type="spellStart"/>
-            <w:r>
-              <w:rPr>
-                <w:rFonts w:eastAsia="Times New Roman"/>
-                <w:szCs w:val="28"/>
-              </w:rPr>
-              <w:t>проекта</w:t>
-            </w:r>
-            <w:proofErr w:type="spellEnd"/>
+              <w:t>Демонстрация и защита проекта</w:t>
+            </w:r>
           </w:p>
         </w:tc>
         <w:tc>
@@ -19058,17 +17871,8 @@
                 <w:rFonts w:eastAsia="Times New Roman"/>
                 <w:szCs w:val="28"/>
               </w:rPr>
-              <w:t xml:space="preserve">1 </w:t>
-            </w:r>
-            <w:proofErr w:type="spellStart"/>
-            <w:r>
-              <w:rPr>
-                <w:rFonts w:eastAsia="Times New Roman"/>
-                <w:szCs w:val="28"/>
-              </w:rPr>
-              <w:t>день</w:t>
-            </w:r>
-            <w:proofErr w:type="spellEnd"/>
+              <w:t>1 день</w:t>
+            </w:r>
           </w:p>
         </w:tc>
         <w:tc>
@@ -19149,56 +17953,59 @@
               </w:rPr>
               <w:t xml:space="preserve">  </w:t>
             </w:r>
-            <w:proofErr w:type="spellStart"/>
-            <w:r>
-              <w:rPr>
-                <w:szCs w:val="28"/>
-              </w:rPr>
-              <w:t>Перунов</w:t>
-            </w:r>
-            <w:proofErr w:type="spellEnd"/>
-            <w:r>
-              <w:rPr>
-                <w:szCs w:val="28"/>
-              </w:rPr>
-              <w:t xml:space="preserve"> </w:t>
-            </w:r>
-            <w:proofErr w:type="spellStart"/>
-            <w:r>
-              <w:rPr>
-                <w:szCs w:val="28"/>
-              </w:rPr>
-              <w:t>Яраслав</w:t>
-            </w:r>
-            <w:proofErr w:type="spellEnd"/>
+            <w:r>
+              <w:rPr>
+                <w:szCs w:val="28"/>
+              </w:rPr>
+              <w:t>Перунов Яраслав</w:t>
+            </w:r>
           </w:p>
         </w:tc>
       </w:tr>
     </w:tbl>
     <w:p>
       <w:pPr>
+        <w:pStyle w:val="a5"/>
+        <w:widowControl w:val="0"/>
+        <w:autoSpaceDE w:val="0"/>
+        <w:autoSpaceDN w:val="0"/>
+        <w:spacing w:line="360" w:lineRule="auto"/>
+        <w:ind w:left="709"/>
+        <w:contextualSpacing w:val="0"/>
+        <w:jc w:val="both"/>
+        <w:rPr>
+          <w:sz w:val="28"/>
+          <w:szCs w:val="52"/>
+        </w:rPr>
+      </w:pPr>
+    </w:p>
+    <w:p>
+      <w:pPr>
+        <w:pStyle w:val="a5"/>
         <w:widowControl w:val="0"/>
         <w:numPr>
-          <w:ilvl w:val="0"/>
-          <w:numId w:val="6"/>
+          <w:ilvl w:val="2"/>
+          <w:numId w:val="26"/>
         </w:numPr>
         <w:autoSpaceDE w:val="0"/>
         <w:autoSpaceDN w:val="0"/>
-        <w:spacing w:before="240"/>
+        <w:spacing w:line="360" w:lineRule="auto"/>
         <w:ind w:left="0" w:firstLine="709"/>
-        <w:rPr>
-          <w:rFonts w:eastAsia="Times New Roman"/>
+        <w:contextualSpacing w:val="0"/>
+        <w:jc w:val="both"/>
+        <w:rPr>
           <w:b/>
           <w:bCs/>
-          <w:szCs w:val="36"/>
-        </w:rPr>
-      </w:pPr>
-      <w:r>
-        <w:rPr>
-          <w:rFonts w:eastAsia="Times New Roman"/>
+          <w:sz w:val="28"/>
+          <w:szCs w:val="52"/>
+        </w:rPr>
+      </w:pPr>
+      <w:r>
+        <w:rPr>
           <w:b/>
           <w:bCs/>
-          <w:szCs w:val="36"/>
+          <w:sz w:val="28"/>
+          <w:szCs w:val="52"/>
         </w:rPr>
         <w:lastRenderedPageBreak/>
         <w:t>Порядок контроля и приемки</w:t>
@@ -20725,25 +19532,7 @@
           <w:szCs w:val="28"/>
           <w:lang w:eastAsia="ja-JP"/>
         </w:rPr>
-        <w:t xml:space="preserve">, данная сущность будет хранить всю подробную информацию о конкретной паре, такую как Группа преподавателей, Дисциплина, День недели (Понедельник/Вторник/Среда/Четверг/Пятница/Суббота), Номер пары (Первая/Вторая и </w:t>
-      </w:r>
-      <w:proofErr w:type="spellStart"/>
-      <w:r>
-        <w:rPr>
-          <w:rFonts w:eastAsiaTheme="minorHAnsi"/>
-          <w:szCs w:val="28"/>
-          <w:lang w:eastAsia="ja-JP"/>
-        </w:rPr>
-        <w:t>тд</w:t>
-      </w:r>
-      <w:proofErr w:type="spellEnd"/>
-      <w:r>
-        <w:rPr>
-          <w:rFonts w:eastAsiaTheme="minorHAnsi"/>
-          <w:szCs w:val="28"/>
-          <w:lang w:eastAsia="ja-JP"/>
-        </w:rPr>
-        <w:t>), Кабинет, Группу, Тип дисциплины (Лекция/Практика).</w:t>
+        <w:t>, данная сущность будет хранить всю подробную информацию о конкретной паре, такую как Группа преподавателей, Дисциплина, День недели (Понедельник/Вторник/Среда/Четверг/Пятница/Суббота), Номер пары (Первая/Вторая и тд), Кабинет, Группу, Тип дисциплины (Лекция/Практика).</w:t>
       </w:r>
     </w:p>
     <w:p>
@@ -20772,7 +19561,6 @@
         <w:lastRenderedPageBreak/>
         <w:t xml:space="preserve">Ссылка на курс в </w:t>
       </w:r>
-      <w:proofErr w:type="spellStart"/>
       <w:r>
         <w:rPr>
           <w:rFonts w:eastAsiaTheme="minorHAnsi"/>
@@ -20781,7 +19569,6 @@
         </w:rPr>
         <w:t>moodle</w:t>
       </w:r>
-      <w:proofErr w:type="spellEnd"/>
       <w:r>
         <w:rPr>
           <w:rFonts w:eastAsiaTheme="minorHAnsi"/>
@@ -20971,7 +19758,6 @@
         </w:rPr>
         <w:t xml:space="preserve">аименование пары, ссылка на курс в </w:t>
       </w:r>
-      <w:proofErr w:type="spellStart"/>
       <w:r>
         <w:rPr>
           <w:rFonts w:eastAsia="Times New Roman"/>
@@ -20980,7 +19766,6 @@
         </w:rPr>
         <w:t>Moodle</w:t>
       </w:r>
-      <w:proofErr w:type="spellEnd"/>
       <w:r>
         <w:rPr>
           <w:rFonts w:eastAsiaTheme="minorHAnsi"/>
@@ -21972,51 +20757,43 @@
           <w:rFonts w:eastAsiaTheme="minorHAnsi"/>
           <w:szCs w:val="28"/>
         </w:rPr>
-        <w:t xml:space="preserve"> </w:t>
+        <w:t xml:space="preserve"> рядом с названием пары</w:t>
       </w:r>
       <w:r>
         <w:rPr>
           <w:rFonts w:eastAsiaTheme="minorHAnsi"/>
           <w:szCs w:val="28"/>
         </w:rPr>
-        <w:t>рядом с названием пары</w:t>
+        <w:t xml:space="preserve"> можно заметить</w:t>
       </w:r>
       <w:r>
         <w:rPr>
           <w:rFonts w:eastAsiaTheme="minorHAnsi"/>
           <w:szCs w:val="28"/>
         </w:rPr>
-        <w:t xml:space="preserve"> можно заметить</w:t>
+        <w:t>,</w:t>
       </w:r>
       <w:r>
         <w:rPr>
           <w:rFonts w:eastAsiaTheme="minorHAnsi"/>
           <w:szCs w:val="28"/>
         </w:rPr>
-        <w:t>,</w:t>
+        <w:t xml:space="preserve"> небольшую кнопку, при нажатии </w:t>
       </w:r>
       <w:r>
         <w:rPr>
           <w:rFonts w:eastAsiaTheme="minorHAnsi"/>
           <w:szCs w:val="28"/>
         </w:rPr>
-        <w:t xml:space="preserve"> небольшую кнопку, при нажатии </w:t>
+        <w:t>которой</w:t>
       </w:r>
       <w:r>
         <w:rPr>
           <w:rFonts w:eastAsiaTheme="minorHAnsi"/>
           <w:szCs w:val="28"/>
         </w:rPr>
-        <w:t>которой</w:t>
-      </w:r>
-      <w:r>
-        <w:rPr>
-          <w:rFonts w:eastAsiaTheme="minorHAnsi"/>
-          <w:szCs w:val="28"/>
-        </w:rPr>
         <w:t xml:space="preserve"> будет открываться </w:t>
       </w:r>
-      <w:proofErr w:type="spellStart"/>
       <w:r>
         <w:rPr>
           <w:rFonts w:eastAsia="Times New Roman"/>
@@ -22025,7 +20802,6 @@
         </w:rPr>
         <w:t>Moodle</w:t>
       </w:r>
-      <w:proofErr w:type="spellEnd"/>
       <w:r>
         <w:rPr>
           <w:rFonts w:eastAsiaTheme="minorHAnsi"/>
@@ -22645,15 +21421,13 @@
       </w:pPr>
       <w:r>
         <w:rPr>
-          <w:noProof/>
-          <w:szCs w:val="28"/>
-          <w:lang w:eastAsia="ru-RU"/>
+          <w:szCs w:val="28"/>
         </w:rPr>
         <w:drawing>
-          <wp:inline distT="0" distB="0" distL="0" distR="0" wp14:anchorId="1A41E33A" wp14:editId="25F224A1">
-            <wp:extent cx="5846245" cy="3107790"/>
-            <wp:effectExtent l="0" t="0" r="2540" b="0"/>
-            <wp:docPr id="11" name="Рисунок 11"/>
+          <wp:inline distT="0" distB="0" distL="0" distR="0" wp14:anchorId="10625CD3" wp14:editId="5F432BCA">
+            <wp:extent cx="5926621" cy="3013545"/>
+            <wp:effectExtent l="0" t="0" r="0" b="0"/>
+            <wp:docPr id="14" name="Рисунок 14"/>
             <wp:cNvGraphicFramePr>
               <a:graphicFrameLocks xmlns:a="http://schemas.openxmlformats.org/drawingml/2006/main" noChangeAspect="1"/>
             </wp:cNvGraphicFramePr>
@@ -22673,7 +21447,7 @@
                   <pic:spPr>
                     <a:xfrm>
                       <a:off x="0" y="0"/>
-                      <a:ext cx="5864977" cy="3117748"/>
+                      <a:ext cx="5946196" cy="3023499"/>
                     </a:xfrm>
                     <a:prstGeom prst="rect">
                       <a:avLst/>
@@ -22731,15 +21505,13 @@
       </w:pPr>
       <w:r>
         <w:rPr>
-          <w:noProof/>
-          <w:szCs w:val="28"/>
-          <w:lang w:eastAsia="ru-RU"/>
+          <w:szCs w:val="28"/>
         </w:rPr>
         <w:drawing>
-          <wp:inline distT="0" distB="0" distL="0" distR="0" wp14:anchorId="4255AA63" wp14:editId="1F3AB070">
-            <wp:extent cx="5861283" cy="3103880"/>
-            <wp:effectExtent l="0" t="0" r="6350" b="1270"/>
-            <wp:docPr id="13" name="Рисунок 13"/>
+          <wp:inline distT="0" distB="0" distL="0" distR="0" wp14:anchorId="7B21C1E4" wp14:editId="7129BF58">
+            <wp:extent cx="5895384" cy="3144975"/>
+            <wp:effectExtent l="0" t="0" r="0" b="0"/>
+            <wp:docPr id="12" name="Рисунок 12"/>
             <wp:cNvGraphicFramePr>
               <a:graphicFrameLocks xmlns:a="http://schemas.openxmlformats.org/drawingml/2006/main" noChangeAspect="1"/>
             </wp:cNvGraphicFramePr>
@@ -22759,7 +21531,7 @@
                   <pic:spPr>
                     <a:xfrm>
                       <a:off x="0" y="0"/>
-                      <a:ext cx="5879487" cy="3113520"/>
+                      <a:ext cx="5918137" cy="3157113"/>
                     </a:xfrm>
                     <a:prstGeom prst="rect">
                       <a:avLst/>
@@ -22803,7 +21575,13 @@
         <w:rPr>
           <w:szCs w:val="28"/>
         </w:rPr>
-        <w:t xml:space="preserve"> – интерфейс готовой программы, экран экзаменов</w:t>
+        <w:t xml:space="preserve"> – интерфейс готовой программы, экран </w:t>
+      </w:r>
+      <w:r>
+        <w:rPr>
+          <w:szCs w:val="28"/>
+        </w:rPr>
+        <w:t>составления расписания</w:t>
       </w:r>
     </w:p>
     <w:p>
@@ -22830,7 +21608,13 @@
         <w:rPr>
           <w:szCs w:val="28"/>
         </w:rPr>
-        <w:t xml:space="preserve"> представлена форма экзаменов, которая будет отображать экзамены для студентов.</w:t>
+        <w:t xml:space="preserve"> представлена форма </w:t>
+      </w:r>
+      <w:r>
+        <w:rPr>
+          <w:szCs w:val="28"/>
+        </w:rPr>
+        <w:t>составления расписания, на неё может зайти только пользователь с правами составителя расписания.</w:t>
       </w:r>
     </w:p>
     <w:p>
@@ -23406,6 +22190,7 @@
       <w:r>
         <w:rPr>
           <w:rFonts w:eastAsia="Times New Roman"/>
+          <w:noProof/>
           <w:color w:val="000000"/>
           <w:szCs w:val="28"/>
         </w:rPr>
@@ -23555,6 +22340,7 @@
       <w:r>
         <w:rPr>
           <w:rFonts w:eastAsia="Times New Roman"/>
+          <w:noProof/>
           <w:color w:val="000000"/>
           <w:szCs w:val="28"/>
         </w:rPr>
@@ -23672,39 +22458,7 @@
           <w:color w:val="000000"/>
           <w:szCs w:val="28"/>
         </w:rPr>
-        <w:t xml:space="preserve"> составления расписания, на ней можно увидеть персональный компьютер, который отправляет запросы на сервер, к системе управления базами данных, </w:t>
-      </w:r>
-      <w:r>
-        <w:rPr>
-          <w:rFonts w:eastAsia="Times New Roman"/>
-          <w:color w:val="000000"/>
-          <w:szCs w:val="28"/>
-        </w:rPr>
-        <w:t>систем</w:t>
-      </w:r>
-      <w:r>
-        <w:rPr>
-          <w:rFonts w:eastAsia="Times New Roman"/>
-          <w:color w:val="000000"/>
-          <w:szCs w:val="28"/>
-        </w:rPr>
-        <w:t>а</w:t>
-      </w:r>
-      <w:r>
-        <w:rPr>
-          <w:rFonts w:eastAsia="Times New Roman"/>
-          <w:color w:val="000000"/>
-          <w:szCs w:val="28"/>
-        </w:rPr>
-        <w:t xml:space="preserve"> управления базами данных</w:t>
-      </w:r>
-      <w:r>
-        <w:rPr>
-          <w:rFonts w:eastAsia="Times New Roman"/>
-          <w:color w:val="000000"/>
-          <w:szCs w:val="28"/>
-        </w:rPr>
-        <w:t xml:space="preserve"> в свою очередь делает выборку из базы данных и отправляет запрос обратно на клиентскую часть приложения.</w:t>
+        <w:t xml:space="preserve"> составления расписания, на ней можно увидеть персональный компьютер, который отправляет запросы на сервер, к системе управления базами данных, система управления базами данных в свою очередь делает выборку из базы данных и отправляет запрос обратно на клиентскую часть приложения.</w:t>
       </w:r>
     </w:p>
     <w:p>
@@ -23721,6 +22475,7 @@
       <w:r>
         <w:rPr>
           <w:rFonts w:eastAsia="Times New Roman"/>
+          <w:noProof/>
           <w:color w:val="000000"/>
           <w:szCs w:val="28"/>
         </w:rPr>
@@ -23974,18 +22729,8 @@
           <w:color w:val="000000"/>
           <w:szCs w:val="28"/>
         </w:rPr>
-        <w:t xml:space="preserve">Times New </w:t>
-      </w:r>
-      <w:proofErr w:type="spellStart"/>
-      <w:r>
-        <w:rPr>
-          <w:rFonts w:eastAsia="Times New Roman"/>
-          <w:color w:val="000000"/>
-          <w:szCs w:val="28"/>
-        </w:rPr>
-        <w:t>Roman</w:t>
-      </w:r>
-      <w:proofErr w:type="spellEnd"/>
+        <w:t>Times New Roman</w:t>
+      </w:r>
       <w:r>
         <w:rPr>
           <w:rFonts w:eastAsia="Times New Roman"/>
@@ -24413,7 +23158,6 @@
               </w:rPr>
               <w:t xml:space="preserve">Intel </w:t>
             </w:r>
-            <w:proofErr w:type="spellStart"/>
             <w:r>
               <w:rPr>
                 <w:rFonts w:eastAsia="Times New Roman"/>
@@ -24422,7 +23166,6 @@
               </w:rPr>
               <w:t>i</w:t>
             </w:r>
-            <w:proofErr w:type="spellEnd"/>
             <w:r>
               <w:rPr>
                 <w:rFonts w:eastAsia="Times New Roman"/>
@@ -24478,18 +23221,8 @@
                 <w:szCs w:val="28"/>
                 <w:lang w:eastAsia="ru-RU"/>
               </w:rPr>
-              <w:t xml:space="preserve">не менее 128 </w:t>
-            </w:r>
-            <w:proofErr w:type="spellStart"/>
-            <w:r>
-              <w:rPr>
-                <w:rFonts w:eastAsia="Times New Roman"/>
-                <w:szCs w:val="28"/>
-                <w:lang w:eastAsia="ru-RU"/>
-              </w:rPr>
-              <w:t>Gb</w:t>
-            </w:r>
-            <w:proofErr w:type="spellEnd"/>
+              <w:t>не менее 128 Gb</w:t>
+            </w:r>
           </w:p>
         </w:tc>
       </w:tr>
@@ -24534,18 +23267,8 @@
                 <w:szCs w:val="28"/>
                 <w:lang w:eastAsia="ru-RU"/>
               </w:rPr>
-              <w:t xml:space="preserve">не менее 4 </w:t>
-            </w:r>
-            <w:proofErr w:type="spellStart"/>
-            <w:r>
-              <w:rPr>
-                <w:rFonts w:eastAsia="Times New Roman"/>
-                <w:szCs w:val="28"/>
-                <w:lang w:eastAsia="ru-RU"/>
-              </w:rPr>
-              <w:t>Gb</w:t>
-            </w:r>
-            <w:proofErr w:type="spellEnd"/>
+              <w:t>не менее 4 Gb</w:t>
+            </w:r>
           </w:p>
         </w:tc>
       </w:tr>
@@ -24716,7 +23439,6 @@
               </w:rPr>
               <w:t xml:space="preserve">Intel </w:t>
             </w:r>
-            <w:proofErr w:type="spellStart"/>
             <w:r>
               <w:rPr>
                 <w:rFonts w:eastAsia="Times New Roman"/>
@@ -24725,7 +23447,6 @@
               </w:rPr>
               <w:t>i</w:t>
             </w:r>
-            <w:proofErr w:type="spellEnd"/>
             <w:r>
               <w:rPr>
                 <w:rFonts w:eastAsia="Times New Roman"/>
@@ -24810,18 +23531,8 @@
                 <w:szCs w:val="28"/>
                 <w:lang w:eastAsia="ru-RU"/>
               </w:rPr>
-              <w:t xml:space="preserve"> </w:t>
-            </w:r>
-            <w:proofErr w:type="spellStart"/>
-            <w:r>
-              <w:rPr>
-                <w:rFonts w:eastAsia="Times New Roman"/>
-                <w:szCs w:val="28"/>
-                <w:lang w:eastAsia="ru-RU"/>
-              </w:rPr>
-              <w:t>Gb</w:t>
-            </w:r>
-            <w:proofErr w:type="spellEnd"/>
+              <w:t xml:space="preserve"> Gb</w:t>
+            </w:r>
           </w:p>
         </w:tc>
       </w:tr>
@@ -24874,18 +23585,8 @@
                 <w:szCs w:val="28"/>
                 <w:lang w:eastAsia="ru-RU"/>
               </w:rPr>
-              <w:t xml:space="preserve"> </w:t>
-            </w:r>
-            <w:proofErr w:type="spellStart"/>
-            <w:r>
-              <w:rPr>
-                <w:rFonts w:eastAsia="Times New Roman"/>
-                <w:szCs w:val="28"/>
-                <w:lang w:eastAsia="ru-RU"/>
-              </w:rPr>
-              <w:t>Gb</w:t>
-            </w:r>
-            <w:proofErr w:type="spellEnd"/>
+              <w:t xml:space="preserve"> Gb</w:t>
+            </w:r>
           </w:p>
         </w:tc>
       </w:tr>
@@ -25000,32 +23701,6 @@
             <w:tcBorders>
               <w:top w:val="single" w:sz="4" w:space="0" w:color="auto"/>
               <w:left w:val="single" w:sz="4" w:space="0" w:color="auto"/>
-              <w:bottom w:val="double" w:sz="4" w:space="0" w:color="auto"/>
-              <w:right w:val="single" w:sz="4" w:space="0" w:color="auto"/>
-            </w:tcBorders>
-            <w:hideMark/>
-          </w:tcPr>
-          <w:p>
-            <w:pPr>
-              <w:ind w:firstLine="0"/>
-              <w:jc w:val="center"/>
-              <w:rPr>
-                <w:rFonts w:eastAsiaTheme="minorHAnsi"/>
-              </w:rPr>
-            </w:pPr>
-            <w:r>
-              <w:t>Минимальные системные требования</w:t>
-            </w:r>
-          </w:p>
-        </w:tc>
-      </w:tr>
-      <w:tr>
-        <w:tc>
-          <w:tcPr>
-            <w:tcW w:w="5097" w:type="dxa"/>
-            <w:tcBorders>
-              <w:top w:val="double" w:sz="4" w:space="0" w:color="auto"/>
-              <w:left w:val="single" w:sz="4" w:space="0" w:color="auto"/>
               <w:bottom w:val="single" w:sz="4" w:space="0" w:color="auto"/>
               <w:right w:val="single" w:sz="4" w:space="0" w:color="auto"/>
             </w:tcBorders>
@@ -25033,43 +23708,14 @@
           </w:tcPr>
           <w:p>
             <w:pPr>
-              <w:spacing w:line="240" w:lineRule="auto"/>
-              <w:ind w:firstLine="34"/>
-              <w:rPr>
-                <w:szCs w:val="28"/>
-              </w:rPr>
-            </w:pPr>
-            <w:r>
-              <w:rPr>
-                <w:szCs w:val="28"/>
-              </w:rPr>
-              <w:t>Операционная система</w:t>
-            </w:r>
-          </w:p>
-        </w:tc>
-        <w:tc>
-          <w:tcPr>
-            <w:tcW w:w="5098" w:type="dxa"/>
-            <w:tcBorders>
-              <w:top w:val="double" w:sz="4" w:space="0" w:color="auto"/>
-              <w:left w:val="single" w:sz="4" w:space="0" w:color="auto"/>
-              <w:bottom w:val="single" w:sz="4" w:space="0" w:color="auto"/>
-              <w:right w:val="single" w:sz="4" w:space="0" w:color="auto"/>
-            </w:tcBorders>
-            <w:hideMark/>
-          </w:tcPr>
-          <w:p>
-            <w:pPr>
-              <w:ind w:firstLine="34"/>
-              <w:rPr>
-                <w:lang w:val="en-US"/>
-              </w:rPr>
-            </w:pPr>
-            <w:r>
-              <w:rPr>
-                <w:lang w:val="en-US"/>
-              </w:rPr>
-              <w:t>Windows 10</w:t>
+              <w:ind w:firstLine="0"/>
+              <w:jc w:val="center"/>
+              <w:rPr>
+                <w:rFonts w:eastAsiaTheme="minorHAnsi"/>
+              </w:rPr>
+            </w:pPr>
+            <w:r>
+              <w:t>Минимальные системные требования</w:t>
             </w:r>
           </w:p>
         </w:tc>
@@ -25098,7 +23744,7 @@
               <w:rPr>
                 <w:szCs w:val="28"/>
               </w:rPr>
-              <w:t>Процессор</w:t>
+              <w:t>Операционная система</w:t>
             </w:r>
           </w:p>
         </w:tc>
@@ -25122,37 +23768,9 @@
             </w:pPr>
             <w:r>
               <w:rPr>
-                <w:rFonts w:eastAsia="Times New Roman"/>
-                <w:szCs w:val="28"/>
-                <w:lang w:eastAsia="ru-RU"/>
-              </w:rPr>
-              <w:t xml:space="preserve">Intel </w:t>
-            </w:r>
-            <w:proofErr w:type="spellStart"/>
-            <w:r>
-              <w:rPr>
-                <w:rFonts w:eastAsia="Times New Roman"/>
-                <w:szCs w:val="28"/>
-                <w:lang w:val="en-US" w:eastAsia="ru-RU"/>
-              </w:rPr>
-              <w:t>i</w:t>
-            </w:r>
-            <w:proofErr w:type="spellEnd"/>
-            <w:r>
-              <w:rPr>
-                <w:rFonts w:eastAsia="Times New Roman"/>
-                <w:szCs w:val="28"/>
-                <w:lang w:eastAsia="ru-RU"/>
-              </w:rPr>
-              <w:t xml:space="preserve">3 </w:t>
-            </w:r>
-            <w:r>
-              <w:rPr>
-                <w:rFonts w:eastAsia="Times New Roman"/>
-                <w:szCs w:val="28"/>
-                <w:lang w:eastAsia="ru-RU"/>
-              </w:rPr>
-              <w:t>9100</w:t>
+                <w:lang w:val="en-US"/>
+              </w:rPr>
+              <w:t>Windows 10</w:t>
             </w:r>
           </w:p>
         </w:tc>
@@ -25181,7 +23799,7 @@
               <w:rPr>
                 <w:szCs w:val="28"/>
               </w:rPr>
-              <w:t>Свободное место</w:t>
+              <w:t>Процессор</w:t>
             </w:r>
           </w:p>
         </w:tc>
@@ -25199,12 +23817,41 @@
           <w:p>
             <w:pPr>
               <w:ind w:firstLine="34"/>
-            </w:pPr>
-            <w:r>
-              <w:rPr>
-                <w:szCs w:val="28"/>
-              </w:rPr>
-              <w:t>512 Гб</w:t>
+              <w:rPr>
+                <w:lang w:val="en-US"/>
+              </w:rPr>
+            </w:pPr>
+            <w:r>
+              <w:rPr>
+                <w:rFonts w:eastAsia="Times New Roman"/>
+                <w:szCs w:val="28"/>
+                <w:lang w:eastAsia="ru-RU"/>
+              </w:rPr>
+              <w:t xml:space="preserve">Intel </w:t>
+            </w:r>
+            <w:r>
+              <w:rPr>
+                <w:rFonts w:eastAsia="Times New Roman"/>
+                <w:szCs w:val="28"/>
+                <w:lang w:val="en-US" w:eastAsia="ru-RU"/>
+              </w:rPr>
+              <w:t>i</w:t>
+            </w:r>
+            <w:r>
+              <w:rPr>
+                <w:rFonts w:eastAsia="Times New Roman"/>
+                <w:szCs w:val="28"/>
+                <w:lang w:eastAsia="ru-RU"/>
+              </w:rPr>
+              <w:t xml:space="preserve">3 </w:t>
+            </w:r>
+            <w:r>
+              <w:rPr>
+                <w:rFonts w:eastAsia="Times New Roman"/>
+                <w:szCs w:val="28"/>
+                <w:lang w:eastAsia="ru-RU"/>
+              </w:rPr>
+              <w:t>9100</w:t>
             </w:r>
           </w:p>
         </w:tc>
@@ -25233,7 +23880,7 @@
               <w:rPr>
                 <w:szCs w:val="28"/>
               </w:rPr>
-              <w:t>Объем оперативной памяти</w:t>
+              <w:t>Свободное место</w:t>
             </w:r>
           </w:p>
         </w:tc>
@@ -25255,15 +23902,8 @@
             <w:r>
               <w:rPr>
                 <w:szCs w:val="28"/>
-                <w:lang w:val="en-US"/>
-              </w:rPr>
-              <w:t>8</w:t>
-            </w:r>
-            <w:r>
-              <w:rPr>
-                <w:szCs w:val="28"/>
-              </w:rPr>
-              <w:t xml:space="preserve"> Гб</w:t>
+              </w:rPr>
+              <w:t>512 Гб</w:t>
             </w:r>
           </w:p>
         </w:tc>
@@ -25292,7 +23932,7 @@
               <w:rPr>
                 <w:szCs w:val="28"/>
               </w:rPr>
-              <w:t>Видеокарта</w:t>
+              <w:t>Объем оперативной памяти</w:t>
             </w:r>
           </w:p>
         </w:tc>
@@ -25316,6 +23956,65 @@
                 <w:szCs w:val="28"/>
                 <w:lang w:val="en-US"/>
               </w:rPr>
+              <w:t>8</w:t>
+            </w:r>
+            <w:r>
+              <w:rPr>
+                <w:szCs w:val="28"/>
+              </w:rPr>
+              <w:t xml:space="preserve"> Гб</w:t>
+            </w:r>
+          </w:p>
+        </w:tc>
+      </w:tr>
+      <w:tr>
+        <w:tc>
+          <w:tcPr>
+            <w:tcW w:w="5097" w:type="dxa"/>
+            <w:tcBorders>
+              <w:top w:val="single" w:sz="4" w:space="0" w:color="auto"/>
+              <w:left w:val="single" w:sz="4" w:space="0" w:color="auto"/>
+              <w:bottom w:val="single" w:sz="4" w:space="0" w:color="auto"/>
+              <w:right w:val="single" w:sz="4" w:space="0" w:color="auto"/>
+            </w:tcBorders>
+            <w:hideMark/>
+          </w:tcPr>
+          <w:p>
+            <w:pPr>
+              <w:spacing w:line="240" w:lineRule="auto"/>
+              <w:ind w:firstLine="34"/>
+              <w:rPr>
+                <w:szCs w:val="28"/>
+              </w:rPr>
+            </w:pPr>
+            <w:r>
+              <w:rPr>
+                <w:szCs w:val="28"/>
+              </w:rPr>
+              <w:t>Видеокарта</w:t>
+            </w:r>
+          </w:p>
+        </w:tc>
+        <w:tc>
+          <w:tcPr>
+            <w:tcW w:w="5098" w:type="dxa"/>
+            <w:tcBorders>
+              <w:top w:val="single" w:sz="4" w:space="0" w:color="auto"/>
+              <w:left w:val="single" w:sz="4" w:space="0" w:color="auto"/>
+              <w:bottom w:val="single" w:sz="4" w:space="0" w:color="auto"/>
+              <w:right w:val="single" w:sz="4" w:space="0" w:color="auto"/>
+            </w:tcBorders>
+            <w:hideMark/>
+          </w:tcPr>
+          <w:p>
+            <w:pPr>
+              <w:ind w:firstLine="34"/>
+            </w:pPr>
+            <w:r>
+              <w:rPr>
+                <w:szCs w:val="28"/>
+                <w:lang w:val="en-US"/>
+              </w:rPr>
               <w:t>Nvidia GeForce G210</w:t>
             </w:r>
           </w:p>
@@ -25339,14 +24038,7 @@
           <w:iCs/>
         </w:rPr>
         <w:lastRenderedPageBreak/>
-        <w:t xml:space="preserve">Продолжение таблицы </w:t>
-      </w:r>
-      <w:r>
-        <w:rPr>
-          <w:i/>
-          <w:iCs/>
-        </w:rPr>
-        <w:t>11</w:t>
+        <w:t>Продолжение таблицы 11</w:t>
       </w:r>
     </w:p>
     <w:tbl>
@@ -25367,32 +24059,6 @@
             <w:tcBorders>
               <w:top w:val="single" w:sz="4" w:space="0" w:color="auto"/>
               <w:left w:val="single" w:sz="4" w:space="0" w:color="auto"/>
-              <w:bottom w:val="double" w:sz="4" w:space="0" w:color="auto"/>
-              <w:right w:val="single" w:sz="4" w:space="0" w:color="auto"/>
-            </w:tcBorders>
-            <w:hideMark/>
-          </w:tcPr>
-          <w:p>
-            <w:pPr>
-              <w:ind w:firstLine="34"/>
-              <w:jc w:val="center"/>
-            </w:pPr>
-            <w:r>
-              <w:rPr>
-                <w:szCs w:val="28"/>
-              </w:rPr>
-              <w:t>Рекомендованные системные требования</w:t>
-            </w:r>
-          </w:p>
-        </w:tc>
-      </w:tr>
-      <w:tr>
-        <w:tc>
-          <w:tcPr>
-            <w:tcW w:w="5097" w:type="dxa"/>
-            <w:tcBorders>
-              <w:top w:val="double" w:sz="4" w:space="0" w:color="auto"/>
-              <w:left w:val="single" w:sz="4" w:space="0" w:color="auto"/>
               <w:bottom w:val="single" w:sz="4" w:space="0" w:color="auto"/>
               <w:right w:val="single" w:sz="4" w:space="0" w:color="auto"/>
             </w:tcBorders>
@@ -25400,41 +24066,14 @@
           </w:tcPr>
           <w:p>
             <w:pPr>
-              <w:spacing w:line="240" w:lineRule="auto"/>
               <w:ind w:firstLine="34"/>
-              <w:rPr>
-                <w:szCs w:val="28"/>
-              </w:rPr>
-            </w:pPr>
-            <w:r>
-              <w:rPr>
-                <w:szCs w:val="28"/>
-              </w:rPr>
-              <w:t>Операционная система</w:t>
-            </w:r>
-          </w:p>
-        </w:tc>
-        <w:tc>
-          <w:tcPr>
-            <w:tcW w:w="5098" w:type="dxa"/>
-            <w:tcBorders>
-              <w:top w:val="double" w:sz="4" w:space="0" w:color="auto"/>
-              <w:left w:val="single" w:sz="4" w:space="0" w:color="auto"/>
-              <w:bottom w:val="single" w:sz="4" w:space="0" w:color="auto"/>
-              <w:right w:val="single" w:sz="4" w:space="0" w:color="auto"/>
-            </w:tcBorders>
-            <w:hideMark/>
-          </w:tcPr>
-          <w:p>
-            <w:pPr>
-              <w:ind w:firstLine="34"/>
-            </w:pPr>
-            <w:r>
-              <w:rPr>
-                <w:szCs w:val="28"/>
-                <w:lang w:val="en-US"/>
-              </w:rPr>
-              <w:t>Windows 10</w:t>
+              <w:jc w:val="center"/>
+            </w:pPr>
+            <w:r>
+              <w:rPr>
+                <w:szCs w:val="28"/>
+              </w:rPr>
+              <w:t>Рекомендованные системные требования</w:t>
             </w:r>
           </w:p>
         </w:tc>
@@ -25463,7 +24102,7 @@
               <w:rPr>
                 <w:szCs w:val="28"/>
               </w:rPr>
-              <w:t>Процессор</w:t>
+              <w:t>Операционная система</w:t>
             </w:r>
           </w:p>
         </w:tc>
@@ -25484,13 +24123,65 @@
             </w:pPr>
             <w:r>
               <w:rPr>
+                <w:szCs w:val="28"/>
+                <w:lang w:val="en-US"/>
+              </w:rPr>
+              <w:t>Windows 10</w:t>
+            </w:r>
+          </w:p>
+        </w:tc>
+      </w:tr>
+      <w:tr>
+        <w:tc>
+          <w:tcPr>
+            <w:tcW w:w="5097" w:type="dxa"/>
+            <w:tcBorders>
+              <w:top w:val="single" w:sz="4" w:space="0" w:color="auto"/>
+              <w:left w:val="single" w:sz="4" w:space="0" w:color="auto"/>
+              <w:bottom w:val="single" w:sz="4" w:space="0" w:color="auto"/>
+              <w:right w:val="single" w:sz="4" w:space="0" w:color="auto"/>
+            </w:tcBorders>
+            <w:hideMark/>
+          </w:tcPr>
+          <w:p>
+            <w:pPr>
+              <w:spacing w:line="240" w:lineRule="auto"/>
+              <w:ind w:firstLine="34"/>
+              <w:rPr>
+                <w:szCs w:val="28"/>
+              </w:rPr>
+            </w:pPr>
+            <w:r>
+              <w:rPr>
+                <w:szCs w:val="28"/>
+              </w:rPr>
+              <w:t>Процессор</w:t>
+            </w:r>
+          </w:p>
+        </w:tc>
+        <w:tc>
+          <w:tcPr>
+            <w:tcW w:w="5098" w:type="dxa"/>
+            <w:tcBorders>
+              <w:top w:val="single" w:sz="4" w:space="0" w:color="auto"/>
+              <w:left w:val="single" w:sz="4" w:space="0" w:color="auto"/>
+              <w:bottom w:val="single" w:sz="4" w:space="0" w:color="auto"/>
+              <w:right w:val="single" w:sz="4" w:space="0" w:color="auto"/>
+            </w:tcBorders>
+            <w:hideMark/>
+          </w:tcPr>
+          <w:p>
+            <w:pPr>
+              <w:ind w:firstLine="34"/>
+            </w:pPr>
+            <w:r>
+              <w:rPr>
                 <w:rFonts w:eastAsia="Times New Roman"/>
                 <w:szCs w:val="28"/>
                 <w:lang w:eastAsia="ru-RU"/>
               </w:rPr>
               <w:t xml:space="preserve">Intel </w:t>
             </w:r>
-            <w:proofErr w:type="spellStart"/>
             <w:r>
               <w:rPr>
                 <w:rFonts w:eastAsia="Times New Roman"/>
@@ -25499,7 +24190,6 @@
               </w:rPr>
               <w:t>i</w:t>
             </w:r>
-            <w:proofErr w:type="spellEnd"/>
             <w:r>
               <w:rPr>
                 <w:rFonts w:eastAsia="Times New Roman"/>
@@ -25757,32 +24447,8 @@
           <w:bCs/>
           <w:szCs w:val="24"/>
         </w:rPr>
-        <w:t>Была множество раз изменена база данных, точнее её сущности и атрибуты, которые приходилось изменять в связи неактуальности для предметной области. Так же был изменён интерфейс, в частности было изменена форма редактирования пар, изначально это было отдельное всплываю</w:t>
-      </w:r>
-      <w:r>
-        <w:rPr>
-          <w:bCs/>
-          <w:szCs w:val="24"/>
-        </w:rPr>
-        <w:t xml:space="preserve">щее окно, но оно перегораживало </w:t>
-      </w:r>
-      <w:r>
-        <w:rPr>
-          <w:bCs/>
-          <w:szCs w:val="24"/>
-        </w:rPr>
-        <w:t>остальные пары, чтобы улучшить пользовательский опыт с приложением, было решено добавить его справа от карточек дней, тем самым редактирование дней никак не перекрывало его содержимое.</w:t>
-      </w:r>
-    </w:p>
-    <w:p>
-      <w:pPr>
-        <w:spacing w:after="160" w:line="259" w:lineRule="auto"/>
-        <w:ind w:firstLine="0"/>
-        <w:rPr>
-          <w:bCs/>
-          <w:szCs w:val="24"/>
-        </w:rPr>
-      </w:pPr>
+        <w:t xml:space="preserve">База данных была изменена множество раз, чтобы сделать ее более актуальной для предметной области. Эти изменения включали изменение сущностей и атрибутов, которые больше не соответствовали требованиям. Также был изменен интерфейс, в частности, форма редактирования пар. Изначально это было отдельное всплывающее окно, которое перекрывало остальные пары. Чтобы улучшить пользовательский опыт, было решено добавить его справа от карточек дней, тем самым редактирование дней не перекрывало его содержимое. </w:t>
+      </w:r>
       <w:r>
         <w:rPr>
           <w:bCs/>
@@ -26315,25 +24981,7 @@
           <w:szCs w:val="28"/>
           <w:shd w:val="clear" w:color="auto" w:fill="FFFFFF"/>
         </w:rPr>
-        <w:t xml:space="preserve">26. </w:t>
-      </w:r>
-      <w:proofErr w:type="spellStart"/>
-      <w:r>
-        <w:rPr>
-          <w:sz w:val="28"/>
-          <w:szCs w:val="28"/>
-          <w:shd w:val="clear" w:color="auto" w:fill="FFFFFF"/>
-        </w:rPr>
-        <w:t>Хубаев</w:t>
-      </w:r>
-      <w:proofErr w:type="spellEnd"/>
-      <w:r>
-        <w:rPr>
-          <w:sz w:val="28"/>
-          <w:szCs w:val="28"/>
-          <w:shd w:val="clear" w:color="auto" w:fill="FFFFFF"/>
-        </w:rPr>
-        <w:t xml:space="preserve"> Георгий Николаевич Информатика. Информационные системы. Информационные технологии. Тестирование. Подготовка к интернет-экзамену; Феникс - М., </w:t>
+        <w:t xml:space="preserve">26. Хубаев Георгий Николаевич Информатика. Информационные системы. Информационные технологии. Тестирование. Подготовка к интернет-экзамену; Феникс - М., </w:t>
       </w:r>
       <w:r>
         <w:rPr>
@@ -26454,47 +25102,13 @@
           <w:shd w:val="clear" w:color="auto" w:fill="FFFFFF"/>
         </w:rPr>
       </w:pPr>
-      <w:proofErr w:type="spellStart"/>
       <w:r>
         <w:rPr>
           <w:color w:val="000000" w:themeColor="text1"/>
           <w:sz w:val="28"/>
           <w:szCs w:val="28"/>
         </w:rPr>
-        <w:t>Троелсен</w:t>
-      </w:r>
-      <w:proofErr w:type="spellEnd"/>
-      <w:r>
-        <w:rPr>
-          <w:color w:val="000000" w:themeColor="text1"/>
-          <w:sz w:val="28"/>
-          <w:szCs w:val="28"/>
-        </w:rPr>
-        <w:t xml:space="preserve"> </w:t>
-      </w:r>
-      <w:r>
-        <w:rPr>
-          <w:color w:val="000000" w:themeColor="text1"/>
-          <w:sz w:val="28"/>
-          <w:szCs w:val="28"/>
-        </w:rPr>
-        <w:t>Э.</w:t>
-      </w:r>
-      <w:r>
-        <w:rPr>
-          <w:color w:val="000000" w:themeColor="text1"/>
-          <w:sz w:val="28"/>
-          <w:szCs w:val="28"/>
-        </w:rPr>
-        <w:t xml:space="preserve"> </w:t>
-      </w:r>
-      <w:r>
-        <w:rPr>
-          <w:color w:val="000000" w:themeColor="text1"/>
-          <w:sz w:val="28"/>
-          <w:szCs w:val="28"/>
-        </w:rPr>
-        <w:t>Язык программирования C# 5.0 и платформа .NET 4.5 /</w:t>
+        <w:t>Троелсен Э. Язык программирования C# 5.0 и платформа .NET 4.5 /</w:t>
       </w:r>
     </w:p>
     <w:p>
@@ -26515,7 +25129,6 @@
           <w:shd w:val="clear" w:color="auto" w:fill="FFFFFF"/>
         </w:rPr>
       </w:pPr>
-      <w:proofErr w:type="spellStart"/>
       <w:r>
         <w:rPr>
           <w:color w:val="000000" w:themeColor="text1"/>
@@ -26523,97 +25136,7 @@
           <w:szCs w:val="28"/>
           <w:shd w:val="clear" w:color="auto" w:fill="FFFFFF"/>
         </w:rPr>
-        <w:t>Стоунз</w:t>
-      </w:r>
-      <w:proofErr w:type="spellEnd"/>
-      <w:r>
-        <w:rPr>
-          <w:color w:val="000000" w:themeColor="text1"/>
-          <w:sz w:val="28"/>
-          <w:szCs w:val="28"/>
-          <w:shd w:val="clear" w:color="auto" w:fill="FFFFFF"/>
-        </w:rPr>
-        <w:t xml:space="preserve"> </w:t>
-      </w:r>
-      <w:proofErr w:type="spellStart"/>
-      <w:r>
-        <w:rPr>
-          <w:color w:val="000000" w:themeColor="text1"/>
-          <w:sz w:val="28"/>
-          <w:szCs w:val="28"/>
-          <w:shd w:val="clear" w:color="auto" w:fill="FFFFFF"/>
-        </w:rPr>
-        <w:t>PostgreSQL</w:t>
-      </w:r>
-      <w:proofErr w:type="spellEnd"/>
-      <w:r>
-        <w:rPr>
-          <w:color w:val="000000" w:themeColor="text1"/>
-          <w:sz w:val="28"/>
-          <w:szCs w:val="28"/>
-          <w:shd w:val="clear" w:color="auto" w:fill="FFFFFF"/>
-        </w:rPr>
-        <w:t xml:space="preserve">. Основы / </w:t>
-      </w:r>
-      <w:proofErr w:type="spellStart"/>
-      <w:r>
-        <w:rPr>
-          <w:color w:val="000000" w:themeColor="text1"/>
-          <w:sz w:val="28"/>
-          <w:szCs w:val="28"/>
-          <w:shd w:val="clear" w:color="auto" w:fill="FFFFFF"/>
-        </w:rPr>
-        <w:t>Стоунз</w:t>
-      </w:r>
-      <w:proofErr w:type="spellEnd"/>
-      <w:r>
-        <w:rPr>
-          <w:color w:val="000000" w:themeColor="text1"/>
-          <w:sz w:val="28"/>
-          <w:szCs w:val="28"/>
-          <w:shd w:val="clear" w:color="auto" w:fill="FFFFFF"/>
-        </w:rPr>
-        <w:t xml:space="preserve">, </w:t>
-      </w:r>
-      <w:proofErr w:type="spellStart"/>
-      <w:r>
-        <w:rPr>
-          <w:color w:val="000000" w:themeColor="text1"/>
-          <w:sz w:val="28"/>
-          <w:szCs w:val="28"/>
-          <w:shd w:val="clear" w:color="auto" w:fill="FFFFFF"/>
-        </w:rPr>
-        <w:t>Мэттью</w:t>
-      </w:r>
-      <w:proofErr w:type="spellEnd"/>
-      <w:r>
-        <w:rPr>
-          <w:color w:val="000000" w:themeColor="text1"/>
-          <w:sz w:val="28"/>
-          <w:szCs w:val="28"/>
-          <w:shd w:val="clear" w:color="auto" w:fill="FFFFFF"/>
-        </w:rPr>
-        <w:t xml:space="preserve"> Ричард</w:t>
-      </w:r>
-      <w:proofErr w:type="gramStart"/>
-      <w:r>
-        <w:rPr>
-          <w:color w:val="000000" w:themeColor="text1"/>
-          <w:sz w:val="28"/>
-          <w:szCs w:val="28"/>
-          <w:shd w:val="clear" w:color="auto" w:fill="FFFFFF"/>
-        </w:rPr>
-        <w:t>; ,</w:t>
-      </w:r>
-      <w:proofErr w:type="gramEnd"/>
-      <w:r>
-        <w:rPr>
-          <w:color w:val="000000" w:themeColor="text1"/>
-          <w:sz w:val="28"/>
-          <w:szCs w:val="28"/>
-          <w:shd w:val="clear" w:color="auto" w:fill="FFFFFF"/>
-        </w:rPr>
-        <w:t xml:space="preserve"> Нейл. - М.: СПб: Символ-Плюс, 2002. - 640 c.</w:t>
+        <w:t>Стоунз PostgreSQL. Основы / Стоунз, Мэттью Ричард; , Нейл. - М.: СПб: Символ-Плюс, 2002. - 640 c.</w:t>
       </w:r>
     </w:p>
     <w:p>
@@ -26645,23 +25168,7 @@
           <w:sz w:val="28"/>
           <w:szCs w:val="28"/>
         </w:rPr>
-        <w:t xml:space="preserve"> управления: Учебник / Под ред. Г.А. Титоренко. - М.: </w:t>
-      </w:r>
-      <w:proofErr w:type="spellStart"/>
-      <w:r>
-        <w:rPr>
-          <w:sz w:val="28"/>
-          <w:szCs w:val="28"/>
-        </w:rPr>
-        <w:t>Юнити</w:t>
-      </w:r>
-      <w:proofErr w:type="spellEnd"/>
-      <w:r>
-        <w:rPr>
-          <w:sz w:val="28"/>
-          <w:szCs w:val="28"/>
-        </w:rPr>
-        <w:t>, 2013. - 591 c.</w:t>
+        <w:t xml:space="preserve"> управления: Учебник / Под ред. Г.А. Титоренко. - М.: Юнити, 2013. - 591 c.</w:t>
       </w:r>
     </w:p>
     <w:p>
@@ -26686,25 +25193,7 @@
           <w:szCs w:val="28"/>
           <w:shd w:val="clear" w:color="auto" w:fill="FFFFFF"/>
         </w:rPr>
-        <w:t xml:space="preserve">Персианов Вячеслав Венедиктович; </w:t>
-      </w:r>
-      <w:proofErr w:type="spellStart"/>
-      <w:r>
-        <w:rPr>
-          <w:sz w:val="28"/>
-          <w:szCs w:val="28"/>
-          <w:shd w:val="clear" w:color="auto" w:fill="FFFFFF"/>
-        </w:rPr>
-        <w:t>Логвинова</w:t>
-      </w:r>
-      <w:proofErr w:type="spellEnd"/>
-      <w:r>
-        <w:rPr>
-          <w:sz w:val="28"/>
-          <w:szCs w:val="28"/>
-          <w:shd w:val="clear" w:color="auto" w:fill="FFFFFF"/>
-        </w:rPr>
-        <w:t xml:space="preserve"> Екатерина Ивановна Информационные Системы (Специальность Доу</w:t>
+        <w:t>Персианов Вячеслав Венедиктович; Логвинова Екатерина Ивановна Информационные Системы (Специальность Доу</w:t>
       </w:r>
       <w:r>
         <w:rPr>
@@ -26826,23 +25315,7 @@
           <w:sz w:val="28"/>
           <w:szCs w:val="28"/>
         </w:rPr>
-        <w:t xml:space="preserve">Информационные технологии и вычислительные системы: Обработка информации и анализ данных. Программная инженерия. Математическое моделирование. Прикладные аспекты информатики / Под ред. С.В. Емельянова. - М.: </w:t>
-      </w:r>
-      <w:proofErr w:type="spellStart"/>
-      <w:r>
-        <w:rPr>
-          <w:sz w:val="28"/>
-          <w:szCs w:val="28"/>
-        </w:rPr>
-        <w:t>Ленанд</w:t>
-      </w:r>
-      <w:proofErr w:type="spellEnd"/>
-      <w:r>
-        <w:rPr>
-          <w:sz w:val="28"/>
-          <w:szCs w:val="28"/>
-        </w:rPr>
-        <w:t>, 2015. - 104 c.</w:t>
+        <w:t>Информационные технологии и вычислительные системы: Обработка информации и анализ данных. Программная инженерия. Математическое моделирование. Прикладные аспекты информатики / Под ред. С.В. Емельянова. - М.: Ленанд, 2015. - 104 c.</w:t>
       </w:r>
     </w:p>
     <w:p>
@@ -26866,23 +25339,7 @@
           <w:sz w:val="28"/>
           <w:szCs w:val="28"/>
         </w:rPr>
-        <w:t xml:space="preserve">Информационные технологии и вычислительные системы / Под ред. С.В. Емельянова. - М.: </w:t>
-      </w:r>
-      <w:proofErr w:type="spellStart"/>
-      <w:r>
-        <w:rPr>
-          <w:sz w:val="28"/>
-          <w:szCs w:val="28"/>
-        </w:rPr>
-        <w:t>Ленанд</w:t>
-      </w:r>
-      <w:proofErr w:type="spellEnd"/>
-      <w:r>
-        <w:rPr>
-          <w:sz w:val="28"/>
-          <w:szCs w:val="28"/>
-        </w:rPr>
-        <w:t>, 2006. - 128 c.</w:t>
+        <w:t>Информационные технологии и вычислительные системы / Под ред. С.В. Емельянова. - М.: Ленанд, 2006. - 128 c.</w:t>
       </w:r>
     </w:p>
     <w:sectPr>
@@ -27370,9 +25827,9 @@
   <w:abstractNum w:abstractNumId="4" w15:restartNumberingAfterBreak="0">
     <w:nsid w:val="1372385F"/>
     <w:multiLevelType w:val="multilevel"/>
-    <w:tmpl w:val="FB5699C8"/>
+    <w:tmpl w:val="08C4A2A8"/>
     <w:lvl w:ilvl="0">
-      <w:start w:val="5"/>
+      <w:start w:val="9"/>
       <w:numFmt w:val="decimal"/>
       <w:lvlText w:val="%1."/>
       <w:lvlJc w:val="left"/>

</xml_diff>